<commit_message>
word success as odt with pandoc
</commit_message>
<xml_diff>
--- a/POSC 521 as Hybrid/posc521_hybrid_syllabus.docx
+++ b/POSC 521 as Hybrid/posc521_hybrid_syllabus.docx
@@ -82,7 +82,6 @@
       <w:r>
         <w:rPr>
           <w:b/>
-          <w:bCs/>
         </w:rPr>
         <w:t xml:space="preserve">In-Person Sessions:</w:t>
       </w:r>
@@ -103,7 +102,6 @@
       <w:r>
         <w:rPr>
           <w:b/>
-          <w:bCs/>
         </w:rPr>
         <w:t xml:space="preserve">Synchronous Online Session:</w:t>
       </w:r>
@@ -124,7 +122,6 @@
       <w:r>
         <w:rPr>
           <w:b/>
-          <w:bCs/>
         </w:rPr>
         <w:t xml:space="preserve">Asynchronous Online Sessions:</w:t>
       </w:r>
@@ -135,23 +132,25 @@
         <w:t xml:space="preserve">October 24, 31; November 7, 28; December 12.</w:t>
       </w:r>
     </w:p>
-    <w:bookmarkStart w:id="24" w:name="professor-david-p.-adams-ph.d."/>
     <w:p>
       <w:pPr>
         <w:pStyle w:val="Heading2"/>
       </w:pPr>
+      <w:bookmarkStart w:id="20" w:name="professor-david-p.-adams-ph.d."/>
       <w:r>
         <w:t xml:space="preserve">Professor: David P. Adams, Ph.D.</w:t>
       </w:r>
-    </w:p>
-    <w:bookmarkStart w:id="23" w:name="contact-information"/>
+      <w:bookmarkEnd w:id="20"/>
+    </w:p>
     <w:p>
       <w:pPr>
         <w:pStyle w:val="Heading3"/>
       </w:pPr>
+      <w:bookmarkStart w:id="21" w:name="contact-information"/>
       <w:r>
         <w:t xml:space="preserve">Contact Information:</w:t>
       </w:r>
+      <w:bookmarkEnd w:id="21"/>
     </w:p>
     <w:p>
       <w:pPr>
@@ -188,7 +187,7 @@
       <w:r>
         <w:t xml:space="preserve"> </w:t>
       </w:r>
-      <w:hyperlink r:id="rId20">
+      <w:hyperlink r:id="rId22">
         <w:r>
           <w:rPr>
             <w:rStyle w:val="VerbatimChar"/>
@@ -210,7 +209,7 @@
       <w:r>
         <w:t xml:space="preserve"> </w:t>
       </w:r>
-      <w:hyperlink r:id="rId21">
+      <w:hyperlink r:id="rId23">
         <w:r>
           <w:rPr>
             <w:rStyle w:val="VerbatimChar"/>
@@ -232,7 +231,7 @@
       <w:r>
         <w:t xml:space="preserve"> </w:t>
       </w:r>
-      <w:hyperlink r:id="rId22">
+      <w:hyperlink r:id="rId24">
         <w:r>
           <w:rPr>
             <w:rStyle w:val="Hyperlink"/>
@@ -257,7 +256,7 @@
       <w:r>
         <w:t xml:space="preserve"> </w:t>
       </w:r>
-      <w:hyperlink r:id="rId22">
+      <w:hyperlink r:id="rId24">
         <w:r>
           <w:rPr>
             <w:rStyle w:val="VerbatimChar"/>
@@ -266,16 +265,15 @@
         </w:r>
       </w:hyperlink>
     </w:p>
-    <w:bookmarkEnd w:id="23"/>
-    <w:bookmarkEnd w:id="24"/>
-    <w:bookmarkStart w:id="25" w:name="catalog-description"/>
     <w:p>
       <w:pPr>
         <w:pStyle w:val="Heading1"/>
       </w:pPr>
+      <w:bookmarkStart w:id="25" w:name="catalog-description"/>
       <w:r>
         <w:t xml:space="preserve">Catalog Description</w:t>
       </w:r>
+      <w:bookmarkEnd w:id="25"/>
     </w:p>
     <w:p>
       <w:pPr>
@@ -285,15 +283,15 @@
         <w:t xml:space="preserve">Concepts, models and ideologies of public administration within the larger political system. Course restricted to students in their final six units of graduate work.</w:t>
       </w:r>
     </w:p>
-    <w:bookmarkEnd w:id="25"/>
-    <w:bookmarkStart w:id="26" w:name="course-description"/>
     <w:p>
       <w:pPr>
         <w:pStyle w:val="Heading1"/>
       </w:pPr>
+      <w:bookmarkStart w:id="26" w:name="course-description"/>
       <w:r>
         <w:t xml:space="preserve">Course Description</w:t>
       </w:r>
+      <w:bookmarkEnd w:id="26"/>
     </w:p>
     <w:p>
       <w:pPr>
@@ -303,15 +301,15 @@
         <w:t xml:space="preserve">The capstone seminar in the Master of Public Administration program at Cal State Fullerton examines concepts, models, and ideologies of public administration within the larger political system.</w:t>
       </w:r>
     </w:p>
-    <w:bookmarkEnd w:id="26"/>
-    <w:bookmarkStart w:id="27" w:name="course-objectives"/>
     <w:p>
       <w:pPr>
         <w:pStyle w:val="Heading1"/>
       </w:pPr>
+      <w:bookmarkStart w:id="27" w:name="course-objectives"/>
       <w:r>
         <w:t xml:space="preserve">Course Objectives</w:t>
       </w:r>
+      <w:bookmarkEnd w:id="27"/>
     </w:p>
     <w:p>
       <w:pPr>
@@ -331,7 +329,6 @@
       <w:r>
         <w:rPr>
           <w:b/>
-          <w:bCs/>
         </w:rPr>
         <w:t xml:space="preserve">Theory Examination</w:t>
       </w:r>
@@ -349,7 +346,6 @@
       <w:r>
         <w:rPr>
           <w:b/>
-          <w:bCs/>
         </w:rPr>
         <w:t xml:space="preserve">Literature Review</w:t>
       </w:r>
@@ -367,7 +363,6 @@
       <w:r>
         <w:rPr>
           <w:b/>
-          <w:bCs/>
         </w:rPr>
         <w:t xml:space="preserve">Writing Skills</w:t>
       </w:r>
@@ -385,7 +380,6 @@
       <w:r>
         <w:rPr>
           <w:b/>
-          <w:bCs/>
         </w:rPr>
         <w:t xml:space="preserve">Critical Thinking</w:t>
       </w:r>
@@ -403,7 +397,6 @@
       <w:r>
         <w:rPr>
           <w:b/>
-          <w:bCs/>
         </w:rPr>
         <w:t xml:space="preserve">Professional Development</w:t>
       </w:r>
@@ -411,24 +404,25 @@
         <w:t xml:space="preserve">: This course will help you develop the skills and knowledge necessary for a successful career in public administration. You will learn about the latest trends and issues in the field and how to navigate the challenges of public service.</w:t>
       </w:r>
     </w:p>
-    <w:bookmarkEnd w:id="27"/>
-    <w:bookmarkStart w:id="30" w:name="course-materials"/>
     <w:p>
       <w:pPr>
         <w:pStyle w:val="Heading1"/>
       </w:pPr>
+      <w:bookmarkStart w:id="28" w:name="course-materials"/>
       <w:r>
         <w:t xml:space="preserve">Course Materials</w:t>
       </w:r>
-    </w:p>
-    <w:bookmarkStart w:id="28" w:name="required-texts"/>
+      <w:bookmarkEnd w:id="28"/>
+    </w:p>
     <w:p>
       <w:pPr>
         <w:pStyle w:val="Heading2"/>
       </w:pPr>
+      <w:bookmarkStart w:id="29" w:name="required-texts"/>
       <w:r>
         <w:t xml:space="preserve">Required Texts</w:t>
       </w:r>
+      <w:bookmarkEnd w:id="29"/>
     </w:p>
     <w:p>
       <w:pPr>
@@ -440,7 +434,6 @@
       <w:r>
         <w:rPr>
           <w:b/>
-          <w:bCs/>
         </w:rPr>
         <w:t xml:space="preserve">Denhardt and Denhardt</w:t>
       </w:r>
@@ -453,7 +446,6 @@
       <w:r>
         <w:rPr>
           <w:i/>
-          <w:iCs/>
         </w:rPr>
         <w:t xml:space="preserve">The New Public Service: Serving, Not Steering</w:t>
       </w:r>
@@ -471,7 +463,6 @@
       <w:r>
         <w:rPr>
           <w:b/>
-          <w:bCs/>
         </w:rPr>
         <w:t xml:space="preserve">Gooden, Susan T.</w:t>
       </w:r>
@@ -484,7 +475,6 @@
       <w:r>
         <w:rPr>
           <w:i/>
-          <w:iCs/>
         </w:rPr>
         <w:t xml:space="preserve">Race and Social Equity: A Nervous Area of Government</w:t>
       </w:r>
@@ -502,7 +492,6 @@
       <w:r>
         <w:rPr>
           <w:b/>
-          <w:bCs/>
         </w:rPr>
         <w:t xml:space="preserve">Lipsky, Michael</w:t>
       </w:r>
@@ -515,7 +504,6 @@
       <w:r>
         <w:rPr>
           <w:i/>
-          <w:iCs/>
         </w:rPr>
         <w:t xml:space="preserve">Street-Level Bureaucracy: Dilemmas of the Individual in Public Services</w:t>
       </w:r>
@@ -523,35 +511,35 @@
         <w:t xml:space="preserve">. Russell Sage Foundation, 2010.</w:t>
       </w:r>
     </w:p>
-    <w:bookmarkEnd w:id="28"/>
-    <w:bookmarkStart w:id="29" w:name="Xf3042cc554d3a335f443e993c9807ef45f5389e"/>
     <w:p>
       <w:pPr>
         <w:pStyle w:val="Heading2"/>
       </w:pPr>
+      <w:bookmarkStart w:id="30" w:name="Xf3042cc554d3a335f443e993c9807ef45f5389e"/>
       <w:r>
         <w:t xml:space="preserve">Additional Readings are indicated in the course schedule below.</w:t>
       </w:r>
-    </w:p>
-    <w:bookmarkEnd w:id="29"/>
-    <w:bookmarkEnd w:id="30"/>
-    <w:bookmarkStart w:id="39" w:name="technical-problems"/>
+      <w:bookmarkEnd w:id="30"/>
+    </w:p>
     <w:p>
       <w:pPr>
         <w:pStyle w:val="Heading1"/>
       </w:pPr>
+      <w:bookmarkStart w:id="31" w:name="technical-problems"/>
       <w:r>
         <w:t xml:space="preserve">Technical Problems</w:t>
       </w:r>
-    </w:p>
-    <w:bookmarkStart w:id="35" w:name="university-it-help-desk"/>
+      <w:bookmarkEnd w:id="31"/>
+    </w:p>
     <w:p>
       <w:pPr>
         <w:pStyle w:val="Heading2"/>
       </w:pPr>
+      <w:bookmarkStart w:id="32" w:name="university-it-help-desk"/>
       <w:r>
         <w:t xml:space="preserve">University IT Help Desk</w:t>
       </w:r>
+      <w:bookmarkEnd w:id="32"/>
     </w:p>
     <w:p>
       <w:pPr>
@@ -563,7 +551,7 @@
       <w:r>
         <w:t xml:space="preserve"> </w:t>
       </w:r>
-      <w:hyperlink r:id="rId31">
+      <w:hyperlink r:id="rId33">
         <w:r>
           <w:rPr>
             <w:rStyle w:val="Hyperlink"/>
@@ -580,7 +568,7 @@
       <w:r>
         <w:t xml:space="preserve"> </w:t>
       </w:r>
-      <w:hyperlink r:id="rId32">
+      <w:hyperlink r:id="rId34">
         <w:r>
           <w:rPr>
             <w:rStyle w:val="Hyperlink"/>
@@ -594,7 +582,7 @@
       <w:r>
         <w:t xml:space="preserve"> </w:t>
       </w:r>
-      <w:hyperlink r:id="rId33">
+      <w:hyperlink r:id="rId35">
         <w:r>
           <w:rPr>
             <w:rStyle w:val="Hyperlink"/>
@@ -608,7 +596,7 @@
       <w:r>
         <w:t xml:space="preserve"> </w:t>
       </w:r>
-      <w:hyperlink r:id="rId34">
+      <w:hyperlink r:id="rId36">
         <w:r>
           <w:rPr>
             <w:rStyle w:val="Hyperlink"/>
@@ -656,15 +644,15 @@
         <w:t xml:space="preserve">.</w:t>
       </w:r>
     </w:p>
-    <w:bookmarkEnd w:id="35"/>
-    <w:bookmarkStart w:id="38" w:name="canvas-support"/>
     <w:p>
       <w:pPr>
         <w:pStyle w:val="Heading2"/>
       </w:pPr>
+      <w:bookmarkStart w:id="37" w:name="canvas-support"/>
       <w:r>
         <w:t xml:space="preserve">Canvas Support</w:t>
       </w:r>
+      <w:bookmarkEnd w:id="37"/>
     </w:p>
     <w:p>
       <w:pPr>
@@ -676,7 +664,7 @@
       <w:r>
         <w:t xml:space="preserve"> </w:t>
       </w:r>
-      <w:hyperlink r:id="rId36">
+      <w:hyperlink r:id="rId38">
         <w:r>
           <w:rPr>
             <w:rStyle w:val="Hyperlink"/>
@@ -723,7 +711,7 @@
       <w:r>
         <w:t xml:space="preserve"> </w:t>
       </w:r>
-      <w:hyperlink r:id="rId37">
+      <w:hyperlink r:id="rId39">
         <w:r>
           <w:rPr>
             <w:rStyle w:val="Hyperlink"/>
@@ -738,16 +726,15 @@
         <w:t xml:space="preserve">is available 24 hours a day, 7 days a week.</w:t>
       </w:r>
     </w:p>
-    <w:bookmarkEnd w:id="38"/>
-    <w:bookmarkEnd w:id="39"/>
-    <w:bookmarkStart w:id="41" w:name="university-student-policies"/>
     <w:p>
       <w:pPr>
         <w:pStyle w:val="Heading1"/>
       </w:pPr>
+      <w:bookmarkStart w:id="40" w:name="university-student-policies"/>
       <w:r>
         <w:t xml:space="preserve">University Student Policies</w:t>
       </w:r>
+      <w:bookmarkEnd w:id="40"/>
     </w:p>
     <w:p>
       <w:pPr>
@@ -759,7 +746,7 @@
       <w:r>
         <w:t xml:space="preserve"> </w:t>
       </w:r>
-      <w:hyperlink r:id="rId40">
+      <w:hyperlink r:id="rId41">
         <w:r>
           <w:rPr>
             <w:rStyle w:val="Hyperlink"/>
@@ -884,24 +871,25 @@
         <w:t xml:space="preserve">Software privacy and accessibility statements.</w:t>
       </w:r>
     </w:p>
-    <w:bookmarkEnd w:id="41"/>
-    <w:bookmarkStart w:id="48" w:name="course-student-policies"/>
     <w:p>
       <w:pPr>
         <w:pStyle w:val="Heading1"/>
       </w:pPr>
+      <w:bookmarkStart w:id="42" w:name="course-student-policies"/>
       <w:r>
         <w:t xml:space="preserve">Course Student Policies</w:t>
       </w:r>
-    </w:p>
-    <w:bookmarkStart w:id="42" w:name="course-communication"/>
+      <w:bookmarkEnd w:id="42"/>
+    </w:p>
     <w:p>
       <w:pPr>
         <w:pStyle w:val="Heading2"/>
       </w:pPr>
+      <w:bookmarkStart w:id="43" w:name="course-communication"/>
       <w:r>
         <w:t xml:space="preserve">Course Communication</w:t>
       </w:r>
+      <w:bookmarkEnd w:id="43"/>
     </w:p>
     <w:p>
       <w:pPr>
@@ -916,7 +904,6 @@
       <w:r>
         <w:rPr>
           <w:i/>
-          <w:iCs/>
         </w:rPr>
         <w:t xml:space="preserve">Canvas</w:t>
       </w:r>
@@ -932,7 +919,6 @@
       <w:r>
         <w:rPr>
           <w:i/>
-          <w:iCs/>
         </w:rPr>
         <w:t xml:space="preserve">Canvas</w:t>
       </w:r>
@@ -948,7 +934,6 @@
       <w:r>
         <w:rPr>
           <w:i/>
-          <w:iCs/>
         </w:rPr>
         <w:t xml:space="preserve">Canvas</w:t>
       </w:r>
@@ -964,7 +949,6 @@
       <w:r>
         <w:rPr>
           <w:i/>
-          <w:iCs/>
         </w:rPr>
         <w:t xml:space="preserve">Canvas</w:t>
       </w:r>
@@ -982,7 +966,6 @@
       <w:r>
         <w:rPr>
           <w:b/>
-          <w:bCs/>
         </w:rPr>
         <w:t xml:space="preserve">Response Time</w:t>
       </w:r>
@@ -995,7 +978,6 @@
       <w:r>
         <w:rPr>
           <w:i/>
-          <w:iCs/>
         </w:rPr>
         <w:t xml:space="preserve">Canvas</w:t>
       </w:r>
@@ -1006,15 +988,15 @@
         <w:t xml:space="preserve">messages within 24 hours, except on weekends and holidays. If you do not receive a response within 24 hours, please send a follow-up message. If you do not receive a response within 48 hours, please send another follow-up message and contact me via phone or SMS text at (657) 278-4770.</w:t>
       </w:r>
     </w:p>
-    <w:bookmarkEnd w:id="42"/>
-    <w:bookmarkStart w:id="43" w:name="due-dates"/>
     <w:p>
       <w:pPr>
         <w:pStyle w:val="Heading2"/>
       </w:pPr>
+      <w:bookmarkStart w:id="44" w:name="due-dates"/>
       <w:r>
         <w:t xml:space="preserve">Due Dates</w:t>
       </w:r>
+      <w:bookmarkEnd w:id="44"/>
     </w:p>
     <w:p>
       <w:pPr>
@@ -1024,15 +1006,15 @@
         <w:t xml:space="preserve">All assignments are due by 11:59 p.m. on the date specified in the course schedule. Late assignments will not be accepted unless prior arrangements have been made with the professor. Students are responsible for submitting all assignments on time and in the correct format. Failure to submit an assignment on time may result in a grade penalty.</w:t>
       </w:r>
     </w:p>
-    <w:bookmarkEnd w:id="43"/>
-    <w:bookmarkStart w:id="44" w:name="X5887802fa9d90c3ff9d703827b1a5012148e835"/>
     <w:p>
       <w:pPr>
         <w:pStyle w:val="Heading2"/>
       </w:pPr>
+      <w:bookmarkStart w:id="45" w:name="X5887802fa9d90c3ff9d703827b1a5012148e835"/>
       <w:r>
         <w:t xml:space="preserve">Alternative Procedures for Submitting Work</w:t>
       </w:r>
+      <w:bookmarkEnd w:id="45"/>
     </w:p>
     <w:p>
       <w:pPr>
@@ -1047,7 +1029,6 @@
       <w:r>
         <w:rPr>
           <w:i/>
-          <w:iCs/>
         </w:rPr>
         <w:t xml:space="preserve">Canvas</w:t>
       </w:r>
@@ -1060,7 +1041,6 @@
       <w:r>
         <w:rPr>
           <w:i/>
-          <w:iCs/>
         </w:rPr>
         <w:t xml:space="preserve">Canvas</w:t>
       </w:r>
@@ -1068,15 +1048,15 @@
         <w:t xml:space="preserve">, please contact the professor to discuss alternative submission procedures.</w:t>
       </w:r>
     </w:p>
-    <w:bookmarkEnd w:id="44"/>
-    <w:bookmarkStart w:id="45" w:name="extra-credit"/>
     <w:p>
       <w:pPr>
         <w:pStyle w:val="Heading2"/>
       </w:pPr>
+      <w:bookmarkStart w:id="46" w:name="extra-credit"/>
       <w:r>
         <w:t xml:space="preserve">Extra Credit</w:t>
       </w:r>
+      <w:bookmarkEnd w:id="46"/>
     </w:p>
     <w:p>
       <w:pPr>
@@ -1086,15 +1066,15 @@
         <w:t xml:space="preserve">Extra credit opportunities will not be offered in this course. All students will be graded based on the same criteria and standards.</w:t>
       </w:r>
     </w:p>
-    <w:bookmarkEnd w:id="45"/>
-    <w:bookmarkStart w:id="47" w:name="academic-integrity"/>
     <w:p>
       <w:pPr>
         <w:pStyle w:val="Heading2"/>
       </w:pPr>
+      <w:bookmarkStart w:id="47" w:name="academic-integrity"/>
       <w:r>
         <w:t xml:space="preserve">Academic Integrity</w:t>
       </w:r>
+      <w:bookmarkEnd w:id="47"/>
     </w:p>
     <w:p>
       <w:pPr>
@@ -1106,7 +1086,7 @@
       <w:r>
         <w:t xml:space="preserve"> </w:t>
       </w:r>
-      <w:hyperlink r:id="rId46">
+      <w:hyperlink r:id="rId48">
         <w:r>
           <w:rPr>
             <w:rStyle w:val="Hyperlink"/>
@@ -1121,25 +1101,25 @@
         <w:t xml:space="preserve">(UPS 300.021). Academic dishonesty includes, but is not limited to, cheating, plagiarism, fabrication, facilitating academic dishonesty, and submitting previously graded work without prior authorization. Students are expected to be familiar with the university’s policy on academic dishonesty and to adhere to this policy in all aspects of this course. Any student who has questions about the policy should ask the professor for clarification.</w:t>
       </w:r>
     </w:p>
-    <w:bookmarkEnd w:id="47"/>
-    <w:bookmarkEnd w:id="48"/>
-    <w:bookmarkStart w:id="52" w:name="course-requirements"/>
     <w:p>
       <w:pPr>
         <w:pStyle w:val="Heading1"/>
       </w:pPr>
+      <w:bookmarkStart w:id="49" w:name="course-requirements"/>
       <w:r>
         <w:t xml:space="preserve">Course Requirements</w:t>
       </w:r>
-    </w:p>
-    <w:bookmarkStart w:id="49" w:name="X48a0c18765136cc7b7f81eade1f3ad96a7e4bc2"/>
+      <w:bookmarkEnd w:id="49"/>
+    </w:p>
     <w:p>
       <w:pPr>
         <w:pStyle w:val="Heading2"/>
       </w:pPr>
+      <w:bookmarkStart w:id="50" w:name="X48a0c18765136cc7b7f81eade1f3ad96a7e4bc2"/>
       <w:r>
         <w:t xml:space="preserve">Annotated Bibliography, Synthesis, and Personal Reflection</w:t>
       </w:r>
+      <w:bookmarkEnd w:id="50"/>
     </w:p>
     <w:p>
       <w:pPr>
@@ -1149,15 +1129,15 @@
         <w:t xml:space="preserve">During the first eight weeks of the course, students will complete an annotated bibliography, synthesis, and personal reflection on the assigned readings. The annotated bibliography will include a summary of the key points of each reading, an analysis of the strengths and weaknesses of the arguments presented, and a reflection on the implications of the readings for public administration theory and practice. The synthesis will integrate the key points of the readings and identify common themes and divergent perspectives. The personal reflection will provide an opportunity for students to connect the readings to their own experiences and perspectives and to consider the implications of the readings for their future careers in public administration.</w:t>
       </w:r>
     </w:p>
-    <w:bookmarkEnd w:id="49"/>
-    <w:bookmarkStart w:id="50" w:name="Xff33893b3cec10eaddd3cef71f72944985d261c"/>
     <w:p>
       <w:pPr>
         <w:pStyle w:val="Heading2"/>
       </w:pPr>
+      <w:bookmarkStart w:id="51" w:name="Xff33893b3cec10eaddd3cef71f72944985d261c"/>
       <w:r>
         <w:t xml:space="preserve">MPA Comprehensive General Area Essay Exam</w:t>
       </w:r>
+      <w:bookmarkEnd w:id="51"/>
     </w:p>
     <w:p>
       <w:pPr>
@@ -1167,15 +1147,15 @@
         <w:t xml:space="preserve">Students will complete a comprehensive general area essay exam as part of the MPA program’s comprehensive exam requirement. The exam will consist of three questions from which students will choose one to answer. The questions will be based on the course readings and discussions and will require students to demonstrate their understanding of the key concepts, theories, and debates in public administration. The exam will provide students with an opportunity to synthesize their learning in the course and to demonstrate their ability to think critically and write clearly about complex issues in public administration.</w:t>
       </w:r>
     </w:p>
-    <w:bookmarkEnd w:id="50"/>
-    <w:bookmarkStart w:id="51" w:name="concentration-area-literature-review"/>
     <w:p>
       <w:pPr>
         <w:pStyle w:val="Heading2"/>
       </w:pPr>
+      <w:bookmarkStart w:id="52" w:name="concentration-area-literature-review"/>
       <w:r>
         <w:t xml:space="preserve">Concentration Area Literature Review</w:t>
       </w:r>
+      <w:bookmarkEnd w:id="52"/>
     </w:p>
     <w:p>
       <w:pPr>
@@ -1185,16 +1165,15 @@
         <w:t xml:space="preserve">Students will complete a literature review in their concentration area as part of the MPA program’s comprehensive exam requirement. The literature review will examine the practical and theoretical issues related to a specific topic in public administration and will synthesize the key findings and debates in the literature. The literature review will provide students with an opportunity to deepen their knowledge of their concentration area and to develop their research and writing skills. A peer review process will be used to provide feedback on the literature review, and students will have the opportunity to revise and resubmit their work based on the feedback received.</w:t>
       </w:r>
     </w:p>
-    <w:bookmarkEnd w:id="51"/>
-    <w:bookmarkEnd w:id="52"/>
-    <w:bookmarkStart w:id="53" w:name="course-requirements-due-dates"/>
     <w:p>
       <w:pPr>
         <w:pStyle w:val="Heading1"/>
       </w:pPr>
+      <w:bookmarkStart w:id="53" w:name="course-requirements-due-dates"/>
       <w:r>
         <w:t xml:space="preserve">Course Requirements Due Dates</w:t>
       </w:r>
+      <w:bookmarkEnd w:id="53"/>
     </w:p>
     <w:p>
       <w:pPr>
@@ -1314,15 +1293,15 @@
         <w:t xml:space="preserve">Final Draft: Due on 12/12</w:t>
       </w:r>
     </w:p>
-    <w:bookmarkEnd w:id="53"/>
-    <w:bookmarkStart w:id="59" w:name="grades"/>
     <w:p>
       <w:pPr>
         <w:pStyle w:val="Heading1"/>
       </w:pPr>
+      <w:bookmarkStart w:id="54" w:name="grades"/>
       <w:r>
         <w:t xml:space="preserve">Grades</w:t>
       </w:r>
+      <w:bookmarkEnd w:id="54"/>
     </w:p>
     <w:p>
       <w:pPr>
@@ -1376,14 +1355,15 @@
         <w:t xml:space="preserve">Writing at the graduate level, including proper mechanics, grammar, syntax, and citation style.</w:t>
       </w:r>
     </w:p>
-    <w:bookmarkStart w:id="58" w:name="grading-scale-and-grade-weights"/>
     <w:p>
       <w:pPr>
         <w:pStyle w:val="Heading2"/>
       </w:pPr>
+      <w:bookmarkStart w:id="55" w:name="grading-scale-and-grade-weights"/>
       <w:r>
         <w:t xml:space="preserve">Grading Scale and Grade Weights</w:t>
       </w:r>
+      <w:bookmarkEnd w:id="55"/>
     </w:p>
     <w:p>
       <w:pPr>
@@ -1415,7 +1395,7 @@
         <w:t xml:space="preserve">.</w:t>
       </w:r>
     </w:p>
-    <w:bookmarkStart w:id="54" w:name="tab:grading-scale"/>
+    <w:bookmarkStart w:id="56" w:name="tab:grading-scale"/>
     <w:p>
       <w:pPr>
         <w:pStyle w:val="TableCaption"/>
@@ -1427,22 +1407,22 @@
     <w:tbl>
       <w:tblPr>
         <w:tblStyle w:val="Table"/>
-        <w:tblW w:type="auto" w:w="0"/>
-        <w:tblLook w:firstRow="1" w:lastRow="0" w:firstColumn="0" w:lastColumn="0" w:noHBand="0" w:noVBand="0" w:val="0020"/>
+        <w:tblW w:type="pct" w:w="0.0"/>
+        <w:tblLook w:firstRow="1"/>
         <w:tblCaption w:val="Grading Scale"/>
       </w:tblPr>
-      <w:tblGrid>
-        <w:gridCol w:w="1980"/>
-        <w:gridCol w:w="1980"/>
-        <w:gridCol w:w="1980"/>
-        <w:gridCol w:w="1980"/>
-      </w:tblGrid>
+      <w:tblGrid/>
       <w:tr>
         <w:trPr>
-          <w:tblHeader w:val="on"/>
+          <w:cnfStyle w:firstRow="1"/>
         </w:trPr>
         <w:tc>
-          <w:tcPr/>
+          <w:tcPr>
+            <w:tcBorders>
+              <w:bottom w:val="single"/>
+            </w:tcBorders>
+            <w:vAlign w:val="bottom"/>
+          </w:tcPr>
           <w:p>
             <w:pPr>
               <w:pStyle w:val="Compact"/>
@@ -1451,14 +1431,18 @@
             <w:r>
               <w:rPr>
                 <w:b/>
-                <w:bCs/>
               </w:rPr>
               <w:t xml:space="preserve">Grade</w:t>
             </w:r>
           </w:p>
         </w:tc>
         <w:tc>
-          <w:tcPr/>
+          <w:tcPr>
+            <w:tcBorders>
+              <w:bottom w:val="single"/>
+            </w:tcBorders>
+            <w:vAlign w:val="bottom"/>
+          </w:tcPr>
           <w:p>
             <w:pPr>
               <w:pStyle w:val="Compact"/>
@@ -1467,14 +1451,18 @@
             <w:r>
               <w:rPr>
                 <w:b/>
-                <w:bCs/>
               </w:rPr>
               <w:t xml:space="preserve">Percentage</w:t>
             </w:r>
           </w:p>
         </w:tc>
         <w:tc>
-          <w:tcPr/>
+          <w:tcPr>
+            <w:tcBorders>
+              <w:bottom w:val="single"/>
+            </w:tcBorders>
+            <w:vAlign w:val="bottom"/>
+          </w:tcPr>
           <w:p>
             <w:pPr>
               <w:pStyle w:val="Compact"/>
@@ -1483,14 +1471,18 @@
             <w:r>
               <w:rPr>
                 <w:b/>
-                <w:bCs/>
               </w:rPr>
               <w:t xml:space="preserve">Grade</w:t>
             </w:r>
           </w:p>
         </w:tc>
         <w:tc>
-          <w:tcPr/>
+          <w:tcPr>
+            <w:tcBorders>
+              <w:bottom w:val="single"/>
+            </w:tcBorders>
+            <w:vAlign w:val="bottom"/>
+          </w:tcPr>
           <w:p>
             <w:pPr>
               <w:pStyle w:val="Compact"/>
@@ -1499,7 +1491,6 @@
             <w:r>
               <w:rPr>
                 <w:b/>
-                <w:bCs/>
               </w:rPr>
               <w:t xml:space="preserve">Percentage</w:t>
             </w:r>
@@ -1508,7 +1499,6 @@
       </w:tr>
       <w:tr>
         <w:tc>
-          <w:tcPr/>
           <w:p>
             <w:pPr>
               <w:pStyle w:val="Compact"/>
@@ -1520,7 +1510,6 @@
           </w:p>
         </w:tc>
         <w:tc>
-          <w:tcPr/>
           <w:p>
             <w:pPr>
               <w:pStyle w:val="Compact"/>
@@ -1532,7 +1521,6 @@
           </w:p>
         </w:tc>
         <w:tc>
-          <w:tcPr/>
           <w:p>
             <w:pPr>
               <w:pStyle w:val="Compact"/>
@@ -1544,7 +1532,6 @@
           </w:p>
         </w:tc>
         <w:tc>
-          <w:tcPr/>
           <w:p>
             <w:pPr>
               <w:pStyle w:val="Compact"/>
@@ -1558,7 +1545,6 @@
       </w:tr>
       <w:tr>
         <w:tc>
-          <w:tcPr/>
           <w:p>
             <w:pPr>
               <w:pStyle w:val="Compact"/>
@@ -1570,7 +1556,6 @@
           </w:p>
         </w:tc>
         <w:tc>
-          <w:tcPr/>
           <w:p>
             <w:pPr>
               <w:pStyle w:val="Compact"/>
@@ -1582,7 +1567,6 @@
           </w:p>
         </w:tc>
         <w:tc>
-          <w:tcPr/>
           <w:p>
             <w:pPr>
               <w:pStyle w:val="Compact"/>
@@ -1594,7 +1578,6 @@
           </w:p>
         </w:tc>
         <w:tc>
-          <w:tcPr/>
           <w:p>
             <w:pPr>
               <w:pStyle w:val="Compact"/>
@@ -1608,7 +1591,6 @@
       </w:tr>
       <w:tr>
         <w:tc>
-          <w:tcPr/>
           <w:p>
             <w:pPr>
               <w:pStyle w:val="Compact"/>
@@ -1620,7 +1602,6 @@
           </w:p>
         </w:tc>
         <w:tc>
-          <w:tcPr/>
           <w:p>
             <w:pPr>
               <w:pStyle w:val="Compact"/>
@@ -1632,7 +1613,6 @@
           </w:p>
         </w:tc>
         <w:tc>
-          <w:tcPr/>
           <w:p>
             <w:pPr>
               <w:pStyle w:val="Compact"/>
@@ -1644,7 +1624,6 @@
           </w:p>
         </w:tc>
         <w:tc>
-          <w:tcPr/>
           <w:p>
             <w:pPr>
               <w:pStyle w:val="Compact"/>
@@ -1658,7 +1637,6 @@
       </w:tr>
       <w:tr>
         <w:tc>
-          <w:tcPr/>
           <w:p>
             <w:pPr>
               <w:pStyle w:val="Compact"/>
@@ -1670,7 +1648,6 @@
           </w:p>
         </w:tc>
         <w:tc>
-          <w:tcPr/>
           <w:p>
             <w:pPr>
               <w:pStyle w:val="Compact"/>
@@ -1682,7 +1659,6 @@
           </w:p>
         </w:tc>
         <w:tc>
-          <w:tcPr/>
           <w:p>
             <w:pPr>
               <w:pStyle w:val="Compact"/>
@@ -1694,7 +1670,6 @@
           </w:p>
         </w:tc>
         <w:tc>
-          <w:tcPr/>
           <w:p>
             <w:pPr>
               <w:pStyle w:val="Compact"/>
@@ -1708,7 +1683,6 @@
       </w:tr>
       <w:tr>
         <w:tc>
-          <w:tcPr/>
           <w:p>
             <w:pPr>
               <w:pStyle w:val="Compact"/>
@@ -1720,7 +1694,6 @@
           </w:p>
         </w:tc>
         <w:tc>
-          <w:tcPr/>
           <w:p>
             <w:pPr>
               <w:pStyle w:val="Compact"/>
@@ -1732,32 +1705,87 @@
           </w:p>
         </w:tc>
         <w:tc>
-          <w:tcPr/>
           <w:p>
             <w:pPr>
               <w:pStyle w:val="Compact"/>
+              <w:jc w:val="left"/>
             </w:pPr>
+            <w:r>
+              <w:t xml:space="preserve">D</w:t>
+            </w:r>
           </w:p>
         </w:tc>
         <w:tc>
-          <w:tcPr/>
           <w:p>
             <w:pPr>
               <w:pStyle w:val="Compact"/>
+              <w:jc w:val="left"/>
             </w:pPr>
+            <w:r>
+              <w:t xml:space="preserve">60.0 – 69.9</w:t>
+            </w:r>
+          </w:p>
+        </w:tc>
+      </w:tr>
+      <w:tr>
+        <w:tc>
+          <w:p>
+            <w:pPr>
+              <w:pStyle w:val="Compact"/>
+              <w:jc w:val="left"/>
+            </w:pPr>
+            <w:r>
+              <w:t xml:space="preserve">D-</w:t>
+            </w:r>
+          </w:p>
+        </w:tc>
+        <w:tc>
+          <w:p>
+            <w:pPr>
+              <w:pStyle w:val="Compact"/>
+              <w:jc w:val="left"/>
+            </w:pPr>
+            <w:r>
+              <w:t xml:space="preserve">50.0 – 59.9</w:t>
+            </w:r>
+          </w:p>
+        </w:tc>
+        <w:tc>
+          <w:p>
+            <w:pPr>
+              <w:pStyle w:val="Compact"/>
+              <w:jc w:val="left"/>
+            </w:pPr>
+            <w:r>
+              <w:t xml:space="preserve">F</w:t>
+            </w:r>
+          </w:p>
+        </w:tc>
+        <w:tc>
+          <w:p>
+            <w:pPr>
+              <w:pStyle w:val="Compact"/>
+              <w:jc w:val="left"/>
+            </w:pPr>
+            <w:r>
+              <w:t xml:space="preserve">0 – 49.9</w:t>
+            </w:r>
           </w:p>
         </w:tc>
       </w:tr>
     </w:tbl>
-    <w:bookmarkEnd w:id="54"/>
+    <w:bookmarkEnd w:id="56"/>
     <w:p>
       <w:pPr>
         <w:pStyle w:val="BodyText"/>
       </w:pPr>
-      <w:bookmarkStart w:id="55" w:name="tab:grading-scale"/>
-      <w:bookmarkEnd w:id="55"/>
-    </w:p>
-    <w:bookmarkStart w:id="56" w:name="tab:grade-weights"/>
+      <w:bookmarkStart w:id="57" w:name="tab:grading-scale"/>
+      <w:r>
+        <w:t xml:space="preserve">[tab:grading-scale]</w:t>
+      </w:r>
+      <w:bookmarkEnd w:id="57"/>
+    </w:p>
+    <w:bookmarkStart w:id="58" w:name="tab:grade-weights"/>
     <w:p>
       <w:pPr>
         <w:pStyle w:val="TableCaption"/>
@@ -1769,20 +1797,22 @@
     <w:tbl>
       <w:tblPr>
         <w:tblStyle w:val="Table"/>
-        <w:tblW w:type="auto" w:w="0"/>
-        <w:tblLook w:firstRow="1" w:lastRow="0" w:firstColumn="0" w:lastColumn="0" w:noHBand="0" w:noVBand="0" w:val="0020"/>
+        <w:tblW w:type="pct" w:w="0.0"/>
+        <w:tblLook w:firstRow="1"/>
         <w:tblCaption w:val="Grade Weights"/>
       </w:tblPr>
-      <w:tblGrid>
-        <w:gridCol w:w="3960"/>
-        <w:gridCol w:w="3960"/>
-      </w:tblGrid>
+      <w:tblGrid/>
       <w:tr>
         <w:trPr>
-          <w:tblHeader w:val="on"/>
+          <w:cnfStyle w:firstRow="1"/>
         </w:trPr>
         <w:tc>
-          <w:tcPr/>
+          <w:tcPr>
+            <w:tcBorders>
+              <w:bottom w:val="single"/>
+            </w:tcBorders>
+            <w:vAlign w:val="bottom"/>
+          </w:tcPr>
           <w:p>
             <w:pPr>
               <w:pStyle w:val="Compact"/>
@@ -1791,14 +1821,18 @@
             <w:r>
               <w:rPr>
                 <w:b/>
-                <w:bCs/>
               </w:rPr>
               <w:t xml:space="preserve">Assignment</w:t>
             </w:r>
           </w:p>
         </w:tc>
         <w:tc>
-          <w:tcPr/>
+          <w:tcPr>
+            <w:tcBorders>
+              <w:bottom w:val="single"/>
+            </w:tcBorders>
+            <w:vAlign w:val="bottom"/>
+          </w:tcPr>
           <w:p>
             <w:pPr>
               <w:pStyle w:val="Compact"/>
@@ -1807,7 +1841,6 @@
             <w:r>
               <w:rPr>
                 <w:b/>
-                <w:bCs/>
               </w:rPr>
               <w:t xml:space="preserve">Percentage</w:t>
             </w:r>
@@ -1816,7 +1849,6 @@
       </w:tr>
       <w:tr>
         <w:tc>
-          <w:tcPr/>
           <w:p>
             <w:pPr>
               <w:pStyle w:val="Compact"/>
@@ -1828,7 +1860,6 @@
           </w:p>
         </w:tc>
         <w:tc>
-          <w:tcPr/>
           <w:p>
             <w:pPr>
               <w:pStyle w:val="Compact"/>
@@ -1842,7 +1873,6 @@
       </w:tr>
       <w:tr>
         <w:tc>
-          <w:tcPr/>
           <w:p>
             <w:pPr>
               <w:pStyle w:val="Compact"/>
@@ -1854,7 +1884,6 @@
           </w:p>
         </w:tc>
         <w:tc>
-          <w:tcPr/>
           <w:p>
             <w:pPr>
               <w:pStyle w:val="Compact"/>
@@ -1868,7 +1897,6 @@
       </w:tr>
       <w:tr>
         <w:tc>
-          <w:tcPr/>
           <w:p>
             <w:pPr>
               <w:pStyle w:val="Compact"/>
@@ -1880,7 +1908,6 @@
           </w:p>
         </w:tc>
         <w:tc>
-          <w:tcPr/>
           <w:p>
             <w:pPr>
               <w:pStyle w:val="Compact"/>
@@ -1894,7 +1921,6 @@
       </w:tr>
       <w:tr>
         <w:tc>
-          <w:tcPr/>
           <w:p>
             <w:pPr>
               <w:pStyle w:val="Compact"/>
@@ -1906,7 +1932,6 @@
           </w:p>
         </w:tc>
         <w:tc>
-          <w:tcPr/>
           <w:p>
             <w:pPr>
               <w:pStyle w:val="Compact"/>
@@ -1920,7 +1945,6 @@
       </w:tr>
       <w:tr>
         <w:tc>
-          <w:tcPr/>
           <w:p>
             <w:pPr>
               <w:pStyle w:val="Compact"/>
@@ -1932,7 +1956,6 @@
           </w:p>
         </w:tc>
         <w:tc>
-          <w:tcPr/>
           <w:p>
             <w:pPr>
               <w:pStyle w:val="Compact"/>
@@ -1945,33 +1968,36 @@
         </w:tc>
       </w:tr>
     </w:tbl>
-    <w:bookmarkEnd w:id="56"/>
+    <w:bookmarkEnd w:id="58"/>
     <w:p>
       <w:pPr>
         <w:pStyle w:val="BodyText"/>
       </w:pPr>
-      <w:bookmarkStart w:id="57" w:name="tab:grade-weights"/>
-      <w:bookmarkEnd w:id="57"/>
-    </w:p>
-    <w:bookmarkEnd w:id="58"/>
-    <w:bookmarkEnd w:id="59"/>
-    <w:bookmarkStart w:id="76" w:name="course-schedule"/>
+      <w:bookmarkStart w:id="59" w:name="tab:grade-weights"/>
+      <w:r>
+        <w:t xml:space="preserve">[tab:grade-weights]</w:t>
+      </w:r>
+      <w:bookmarkEnd w:id="59"/>
+    </w:p>
     <w:p>
       <w:pPr>
         <w:pStyle w:val="Heading1"/>
       </w:pPr>
+      <w:bookmarkStart w:id="60" w:name="course-schedule"/>
       <w:r>
         <w:t xml:space="preserve">Course Schedule</w:t>
       </w:r>
-    </w:p>
-    <w:bookmarkStart w:id="60" w:name="Xf9b220e5ab662a881336acde832f22ff298157b"/>
+      <w:bookmarkEnd w:id="60"/>
+    </w:p>
     <w:p>
       <w:pPr>
         <w:pStyle w:val="Heading2"/>
       </w:pPr>
+      <w:bookmarkStart w:id="61" w:name="Xf9b220e5ab662a881336acde832f22ff298157b"/>
       <w:r>
         <w:t xml:space="preserve">Week 1 – 8/29: Introduction to Public Administration Theory</w:t>
       </w:r>
+      <w:bookmarkEnd w:id="61"/>
     </w:p>
     <w:p>
       <w:pPr>
@@ -1983,7 +2009,6 @@
       <w:r>
         <w:rPr>
           <w:b/>
-          <w:bCs/>
         </w:rPr>
         <w:t xml:space="preserve">In-person Session</w:t>
       </w:r>
@@ -2009,6 +2034,9 @@
           <w:numId w:val="1011"/>
         </w:numPr>
       </w:pPr>
+      <w:r>
+        <w:t xml:space="preserve">(Weber 1946)</w:t>
+      </w:r>
     </w:p>
     <w:p>
       <w:pPr>
@@ -2018,6 +2046,9 @@
         </w:numPr>
       </w:pPr>
       <w:r>
+        <w:t xml:space="preserve">(Denhardt and Denhardt 2015)</w:t>
+      </w:r>
+      <w:r>
         <w:t xml:space="preserve">, Chapters 1–2</w:t>
       </w:r>
     </w:p>
@@ -2028,6 +2059,9 @@
           <w:numId w:val="1011"/>
         </w:numPr>
       </w:pPr>
+      <w:r>
+        <w:t xml:space="preserve">(Rosenbloom 2008)</w:t>
+      </w:r>
     </w:p>
     <w:p>
       <w:pPr>
@@ -2036,6 +2070,9 @@
           <w:numId w:val="1011"/>
         </w:numPr>
       </w:pPr>
+      <w:r>
+        <w:t xml:space="preserve">(Wilson 1887)</w:t>
+      </w:r>
     </w:p>
     <w:p>
       <w:pPr>
@@ -2044,6 +2081,9 @@
           <w:numId w:val="1011"/>
         </w:numPr>
       </w:pPr>
+      <w:r>
+        <w:t xml:space="preserve">(Wilson 1989)</w:t>
+      </w:r>
     </w:p>
     <w:p>
       <w:pPr>
@@ -2056,15 +2096,15 @@
         <w:t xml:space="preserve">Due: Annotated Bibliography, Synthesis, and Personal Reflection</w:t>
       </w:r>
     </w:p>
-    <w:bookmarkEnd w:id="60"/>
-    <w:bookmarkStart w:id="61" w:name="X78d8b13e2079195708ad3123a50f5f621b1bdbf"/>
     <w:p>
       <w:pPr>
         <w:pStyle w:val="Heading2"/>
       </w:pPr>
+      <w:bookmarkStart w:id="62" w:name="X78d8b13e2079195708ad3123a50f5f621b1bdbf"/>
       <w:r>
         <w:t xml:space="preserve">Week 2 – 9/5: Public Administration in the U.S. Context</w:t>
       </w:r>
+      <w:bookmarkEnd w:id="62"/>
     </w:p>
     <w:p>
       <w:pPr>
@@ -2076,7 +2116,6 @@
       <w:r>
         <w:rPr>
           <w:b/>
-          <w:bCs/>
         </w:rPr>
         <w:t xml:space="preserve">In-person Session</w:t>
       </w:r>
@@ -2102,6 +2141,9 @@
           <w:numId w:val="1013"/>
         </w:numPr>
       </w:pPr>
+      <w:r>
+        <w:t xml:space="preserve">(Allison 1990)</w:t>
+      </w:r>
     </w:p>
     <w:p>
       <w:pPr>
@@ -2110,6 +2152,9 @@
           <w:numId w:val="1013"/>
         </w:numPr>
       </w:pPr>
+      <w:r>
+        <w:t xml:space="preserve">(Kaufman 1969)</w:t>
+      </w:r>
     </w:p>
     <w:p>
       <w:pPr>
@@ -2118,6 +2163,9 @@
           <w:numId w:val="1013"/>
         </w:numPr>
       </w:pPr>
+      <w:r>
+        <w:t xml:space="preserve">(Kettl 2020)</w:t>
+      </w:r>
     </w:p>
     <w:p>
       <w:pPr>
@@ -2126,6 +2174,9 @@
           <w:numId w:val="1013"/>
         </w:numPr>
       </w:pPr>
+      <w:r>
+        <w:t xml:space="preserve">(Overeem 2005)</w:t>
+      </w:r>
     </w:p>
     <w:p>
       <w:pPr>
@@ -2135,6 +2186,9 @@
         </w:numPr>
       </w:pPr>
       <w:r>
+        <w:t xml:space="preserve">(Denhardt and Denhardt 2015)</w:t>
+      </w:r>
+      <w:r>
         <w:t xml:space="preserve">, Chapters 3–4</w:t>
       </w:r>
     </w:p>
@@ -2149,15 +2203,15 @@
         <w:t xml:space="preserve">Due: Annotated Bibliography, Synthesis, and Personal Reflection</w:t>
       </w:r>
     </w:p>
-    <w:bookmarkEnd w:id="61"/>
-    <w:bookmarkStart w:id="62" w:name="week-3-912-street-level-bureaucrats"/>
     <w:p>
       <w:pPr>
         <w:pStyle w:val="Heading2"/>
       </w:pPr>
+      <w:bookmarkStart w:id="63" w:name="week-3-912-street-level-bureaucrats"/>
       <w:r>
         <w:t xml:space="preserve">Week 3 – 9/12: Street-Level Bureaucrats</w:t>
       </w:r>
+      <w:bookmarkEnd w:id="63"/>
     </w:p>
     <w:p>
       <w:pPr>
@@ -2169,7 +2223,6 @@
       <w:r>
         <w:rPr>
           <w:b/>
-          <w:bCs/>
         </w:rPr>
         <w:t xml:space="preserve">In-person Session</w:t>
       </w:r>
@@ -2195,6 +2248,9 @@
           <w:numId w:val="1015"/>
         </w:numPr>
       </w:pPr>
+      <w:r>
+        <w:t xml:space="preserve">(Lipsky 1980)</w:t>
+      </w:r>
     </w:p>
     <w:p>
       <w:pPr>
@@ -2203,6 +2259,9 @@
           <w:numId w:val="1015"/>
         </w:numPr>
       </w:pPr>
+      <w:r>
+        <w:t xml:space="preserve">(Maynard-Moody 2012)</w:t>
+      </w:r>
     </w:p>
     <w:p>
       <w:pPr>
@@ -2212,6 +2271,9 @@
         </w:numPr>
       </w:pPr>
       <w:r>
+        <w:t xml:space="preserve">(Lipsky 2010)</w:t>
+      </w:r>
+      <w:r>
         <w:t xml:space="preserve">, Chapters 1–6</w:t>
       </w:r>
     </w:p>
@@ -2236,7 +2298,6 @@
       <w:r>
         <w:rPr>
           <w:b/>
-          <w:bCs/>
         </w:rPr>
         <w:t xml:space="preserve">Assignment</w:t>
       </w:r>
@@ -2244,15 +2305,15 @@
         <w:t xml:space="preserve">: Literature Review Topic Selection</w:t>
       </w:r>
     </w:p>
-    <w:bookmarkEnd w:id="62"/>
-    <w:bookmarkStart w:id="63" w:name="X3b1d3f5b6460987c0f0e7f33552288015b93e40"/>
     <w:p>
       <w:pPr>
         <w:pStyle w:val="Heading2"/>
       </w:pPr>
+      <w:bookmarkStart w:id="64" w:name="X3b1d3f5b6460987c0f0e7f33552288015b93e40"/>
       <w:r>
         <w:t xml:space="preserve">Week 4 – 9/19: Public Service Values and Ethics</w:t>
       </w:r>
+      <w:bookmarkEnd w:id="64"/>
     </w:p>
     <w:p>
       <w:pPr>
@@ -2264,7 +2325,6 @@
       <w:r>
         <w:rPr>
           <w:b/>
-          <w:bCs/>
         </w:rPr>
         <w:t xml:space="preserve">In-person Session</w:t>
       </w:r>
@@ -2290,6 +2350,9 @@
           <w:numId w:val="1017"/>
         </w:numPr>
       </w:pPr>
+      <w:r>
+        <w:t xml:space="preserve">(Friedrich 1935)</w:t>
+      </w:r>
     </w:p>
     <w:p>
       <w:pPr>
@@ -2298,6 +2361,9 @@
           <w:numId w:val="1017"/>
         </w:numPr>
       </w:pPr>
+      <w:r>
+        <w:t xml:space="preserve">(Finer 1941)</w:t>
+      </w:r>
     </w:p>
     <w:p>
       <w:pPr>
@@ -2306,6 +2372,9 @@
           <w:numId w:val="1017"/>
         </w:numPr>
       </w:pPr>
+      <w:r>
+        <w:t xml:space="preserve">(Frederickson and Ghere 2005)</w:t>
+      </w:r>
     </w:p>
     <w:p>
       <w:pPr>
@@ -2314,6 +2383,9 @@
           <w:numId w:val="1017"/>
         </w:numPr>
       </w:pPr>
+      <w:r>
+        <w:t xml:space="preserve">(Adams and Balfour 2009)</w:t>
+      </w:r>
     </w:p>
     <w:p>
       <w:pPr>
@@ -2323,6 +2395,9 @@
         </w:numPr>
       </w:pPr>
       <w:r>
+        <w:t xml:space="preserve">(Denhardt and Denhardt 2015)</w:t>
+      </w:r>
+      <w:r>
         <w:t xml:space="preserve">, Chapter 7</w:t>
       </w:r>
     </w:p>
@@ -2337,15 +2412,15 @@
         <w:t xml:space="preserve">Due: Annotated Bibliography, Synthesis, and Personal Reflection</w:t>
       </w:r>
     </w:p>
-    <w:bookmarkEnd w:id="63"/>
-    <w:bookmarkStart w:id="64" w:name="week-5-926-leadership-and-motivation"/>
     <w:p>
       <w:pPr>
         <w:pStyle w:val="Heading2"/>
       </w:pPr>
+      <w:bookmarkStart w:id="65" w:name="week-5-926-leadership-and-motivation"/>
       <w:r>
         <w:t xml:space="preserve">Week 5 – 9/26: Leadership and Motivation</w:t>
       </w:r>
+      <w:bookmarkEnd w:id="65"/>
     </w:p>
     <w:p>
       <w:pPr>
@@ -2357,7 +2432,6 @@
       <w:r>
         <w:rPr>
           <w:b/>
-          <w:bCs/>
         </w:rPr>
         <w:t xml:space="preserve">In-person Session</w:t>
       </w:r>
@@ -2383,6 +2457,9 @@
           <w:numId w:val="1019"/>
         </w:numPr>
       </w:pPr>
+      <w:r>
+        <w:t xml:space="preserve">(Christensen, Paarlberg, and Perry 2017)</w:t>
+      </w:r>
     </w:p>
     <w:p>
       <w:pPr>
@@ -2392,6 +2469,9 @@
         </w:numPr>
       </w:pPr>
       <w:r>
+        <w:t xml:space="preserve">(Denhardt and Denhardt 2015)</w:t>
+      </w:r>
+      <w:r>
         <w:t xml:space="preserve">, Chapter 8</w:t>
       </w:r>
     </w:p>
@@ -2402,6 +2482,9 @@
           <w:numId w:val="1019"/>
         </w:numPr>
       </w:pPr>
+      <w:r>
+        <w:t xml:space="preserve">(Lachance 2017)</w:t>
+      </w:r>
     </w:p>
     <w:p>
       <w:pPr>
@@ -2410,6 +2493,9 @@
           <w:numId w:val="1019"/>
         </w:numPr>
       </w:pPr>
+      <w:r>
+        <w:t xml:space="preserve">(Magee 2014)</w:t>
+      </w:r>
     </w:p>
     <w:p>
       <w:pPr>
@@ -2418,6 +2504,9 @@
           <w:numId w:val="1019"/>
         </w:numPr>
       </w:pPr>
+      <w:r>
+        <w:t xml:space="preserve">(Fairholm 2004)</w:t>
+      </w:r>
     </w:p>
     <w:p>
       <w:pPr>
@@ -2430,15 +2519,15 @@
         <w:t xml:space="preserve">Due: Annotated Bibliography, Synthesis, and Personal Reflection</w:t>
       </w:r>
     </w:p>
-    <w:bookmarkEnd w:id="64"/>
-    <w:bookmarkStart w:id="65" w:name="week-6-103-performance-management"/>
     <w:p>
       <w:pPr>
         <w:pStyle w:val="Heading2"/>
       </w:pPr>
+      <w:bookmarkStart w:id="66" w:name="week-6-103-performance-management"/>
       <w:r>
         <w:t xml:space="preserve">Week 6 – 10/3: Performance Management</w:t>
       </w:r>
+      <w:bookmarkEnd w:id="66"/>
     </w:p>
     <w:p>
       <w:pPr>
@@ -2450,7 +2539,6 @@
       <w:r>
         <w:rPr>
           <w:b/>
-          <w:bCs/>
         </w:rPr>
         <w:t xml:space="preserve">In-person Session</w:t>
       </w:r>
@@ -2476,6 +2564,9 @@
           <w:numId w:val="1021"/>
         </w:numPr>
       </w:pPr>
+      <w:r>
+        <w:t xml:space="preserve">(Behn 2003)</w:t>
+      </w:r>
     </w:p>
     <w:p>
       <w:pPr>
@@ -2485,6 +2576,9 @@
         </w:numPr>
       </w:pPr>
       <w:r>
+        <w:t xml:space="preserve">(Denhardt and Denhardt 2015)</w:t>
+      </w:r>
+      <w:r>
         <w:t xml:space="preserve">, Chapter 9</w:t>
       </w:r>
     </w:p>
@@ -2495,6 +2589,9 @@
           <w:numId w:val="1021"/>
         </w:numPr>
       </w:pPr>
+      <w:r>
+        <w:t xml:space="preserve">(Douglas and Ansell 2021)</w:t>
+      </w:r>
     </w:p>
     <w:p>
       <w:pPr>
@@ -2503,6 +2600,9 @@
           <w:numId w:val="1021"/>
         </w:numPr>
       </w:pPr>
+      <w:r>
+        <w:t xml:space="preserve">(Marvel 2015)</w:t>
+      </w:r>
     </w:p>
     <w:p>
       <w:pPr>
@@ -2511,6 +2611,9 @@
           <w:numId w:val="1021"/>
         </w:numPr>
       </w:pPr>
+      <w:r>
+        <w:t xml:space="preserve">(Nicholson-Crotty 2004)</w:t>
+      </w:r>
     </w:p>
     <w:p>
       <w:pPr>
@@ -2523,15 +2626,15 @@
         <w:t xml:space="preserve">Due: Annotated Bibliography, Synthesis, and Personal Reflection</w:t>
       </w:r>
     </w:p>
-    <w:bookmarkEnd w:id="65"/>
-    <w:bookmarkStart w:id="66" w:name="Xcd29d9d80029cbffbac45bf1cc02072a20e39cb"/>
     <w:p>
       <w:pPr>
         <w:pStyle w:val="Heading2"/>
       </w:pPr>
+      <w:bookmarkStart w:id="67" w:name="Xcd29d9d80029cbffbac45bf1cc02072a20e39cb"/>
       <w:r>
         <w:t xml:space="preserve">Week 7 – 10/10: Equity, Diversity, Intersectionality, and Inclusion</w:t>
       </w:r>
+      <w:bookmarkEnd w:id="67"/>
     </w:p>
     <w:p>
       <w:pPr>
@@ -2543,7 +2646,6 @@
       <w:r>
         <w:rPr>
           <w:b/>
-          <w:bCs/>
         </w:rPr>
         <w:t xml:space="preserve">In-person Session</w:t>
       </w:r>
@@ -2570,6 +2672,9 @@
         </w:numPr>
       </w:pPr>
       <w:r>
+        <w:t xml:space="preserve">(Gooden 2014)</w:t>
+      </w:r>
+      <w:r>
         <w:t xml:space="preserve">, Chapters 1–4</w:t>
       </w:r>
     </w:p>
@@ -2580,6 +2685,9 @@
           <w:numId w:val="1023"/>
         </w:numPr>
       </w:pPr>
+      <w:r>
+        <w:t xml:space="preserve">(McCandless et al. 2022)</w:t>
+      </w:r>
     </w:p>
     <w:p>
       <w:pPr>
@@ -2588,6 +2696,9 @@
           <w:numId w:val="1023"/>
         </w:numPr>
       </w:pPr>
+      <w:r>
+        <w:t xml:space="preserve">(Jiang, DeHart-Davis, and Borry 2022)</w:t>
+      </w:r>
     </w:p>
     <w:p>
       <w:pPr>
@@ -2596,6 +2707,9 @@
           <w:numId w:val="1023"/>
         </w:numPr>
       </w:pPr>
+      <w:r>
+        <w:t xml:space="preserve">(Marvel 2015)</w:t>
+      </w:r>
     </w:p>
     <w:p>
       <w:pPr>
@@ -2604,6 +2718,9 @@
           <w:numId w:val="1023"/>
         </w:numPr>
       </w:pPr>
+      <w:r>
+        <w:t xml:space="preserve">(Robles and Mallinson 2023)</w:t>
+      </w:r>
     </w:p>
     <w:p>
       <w:pPr>
@@ -2616,15 +2733,15 @@
         <w:t xml:space="preserve">Due: Annotated Bibliography, Synthesis, and Personal Reflection</w:t>
       </w:r>
     </w:p>
-    <w:bookmarkEnd w:id="66"/>
-    <w:bookmarkStart w:id="67" w:name="Xd1e96865772e320fd9613c5cf613f80eb32c65e"/>
     <w:p>
       <w:pPr>
         <w:pStyle w:val="Heading2"/>
       </w:pPr>
+      <w:bookmarkStart w:id="68" w:name="Xd1e96865772e320fd9613c5cf613f80eb32c65e"/>
       <w:r>
         <w:t xml:space="preserve">Week 8 – 10/17: Privatization and Contracting</w:t>
       </w:r>
+      <w:bookmarkEnd w:id="68"/>
     </w:p>
     <w:p>
       <w:pPr>
@@ -2636,7 +2753,6 @@
       <w:r>
         <w:rPr>
           <w:b/>
-          <w:bCs/>
         </w:rPr>
         <w:t xml:space="preserve">In-person Session</w:t>
       </w:r>
@@ -2662,6 +2778,9 @@
           <w:numId w:val="1025"/>
         </w:numPr>
       </w:pPr>
+      <w:r>
+        <w:t xml:space="preserve">(Brown, Potoski, and Slyke 2016)</w:t>
+      </w:r>
     </w:p>
     <w:p>
       <w:pPr>
@@ -2670,6 +2789,9 @@
           <w:numId w:val="1025"/>
         </w:numPr>
       </w:pPr>
+      <w:r>
+        <w:t xml:space="preserve">(Cohen and Eimicke 2008)</w:t>
+      </w:r>
     </w:p>
     <w:p>
       <w:pPr>
@@ -2678,6 +2800,9 @@
           <w:numId w:val="1025"/>
         </w:numPr>
       </w:pPr>
+      <w:r>
+        <w:t xml:space="preserve">(Hefetz, Warner, and Vigoda-Gadot 2014)</w:t>
+      </w:r>
     </w:p>
     <w:p>
       <w:pPr>
@@ -2686,6 +2811,9 @@
           <w:numId w:val="1025"/>
         </w:numPr>
       </w:pPr>
+      <w:r>
+        <w:t xml:space="preserve">(Jos and Tompkins 2009)</w:t>
+      </w:r>
     </w:p>
     <w:p>
       <w:pPr>
@@ -2694,6 +2822,9 @@
           <w:numId w:val="1025"/>
         </w:numPr>
       </w:pPr>
+      <w:r>
+        <w:t xml:space="preserve">(Lamothe and Lamothe 2012)</w:t>
+      </w:r>
     </w:p>
     <w:p>
       <w:pPr>
@@ -2706,15 +2837,15 @@
         <w:t xml:space="preserve">Due: Annotated Bibliography, Synthesis, and Personal Reflection</w:t>
       </w:r>
     </w:p>
-    <w:bookmarkEnd w:id="67"/>
-    <w:bookmarkStart w:id="68" w:name="X686335063808035319d7775e79297f0d2163858"/>
     <w:p>
       <w:pPr>
         <w:pStyle w:val="Heading2"/>
       </w:pPr>
+      <w:bookmarkStart w:id="69" w:name="X686335063808035319d7775e79297f0d2163858"/>
       <w:r>
         <w:t xml:space="preserve">Week 9 – 10/24: Comprehensive General Area Essay</w:t>
       </w:r>
+      <w:bookmarkEnd w:id="69"/>
     </w:p>
     <w:p>
       <w:pPr>
@@ -2726,7 +2857,6 @@
       <w:r>
         <w:rPr>
           <w:b/>
-          <w:bCs/>
         </w:rPr>
         <w:t xml:space="preserve">Asynchronous Session</w:t>
       </w:r>
@@ -2734,15 +2864,15 @@
         <w:t xml:space="preserve">: Comprehensive General Area Essay Study Break</w:t>
       </w:r>
     </w:p>
-    <w:bookmarkEnd w:id="68"/>
-    <w:bookmarkStart w:id="69" w:name="X69195ee01255dfbbecddc8e088d9229ee09b8a3"/>
     <w:p>
       <w:pPr>
         <w:pStyle w:val="Heading2"/>
       </w:pPr>
+      <w:bookmarkStart w:id="70" w:name="X69195ee01255dfbbecddc8e088d9229ee09b8a3"/>
       <w:r>
         <w:t xml:space="preserve">Week 10 – 10/31: Comprehensive General Area Essay Exam</w:t>
       </w:r>
+      <w:bookmarkEnd w:id="70"/>
     </w:p>
     <w:p>
       <w:pPr>
@@ -2754,7 +2884,6 @@
       <w:r>
         <w:rPr>
           <w:b/>
-          <w:bCs/>
         </w:rPr>
         <w:t xml:space="preserve">Asynchronous Session</w:t>
       </w:r>
@@ -2762,15 +2891,15 @@
         <w:t xml:space="preserve">: Comprehensive General Area Essay Exam Distributed</w:t>
       </w:r>
     </w:p>
-    <w:bookmarkEnd w:id="69"/>
-    <w:bookmarkStart w:id="70" w:name="Xaea3485d05ed8ffa84d1a259902e0ba74904119"/>
     <w:p>
       <w:pPr>
         <w:pStyle w:val="Heading2"/>
       </w:pPr>
+      <w:bookmarkStart w:id="71" w:name="Xaea3485d05ed8ffa84d1a259902e0ba74904119"/>
       <w:r>
         <w:t xml:space="preserve">Week 11 – 11/7: Comprehensive General Area Essay Exam</w:t>
       </w:r>
+      <w:bookmarkEnd w:id="71"/>
     </w:p>
     <w:p>
       <w:pPr>
@@ -2782,7 +2911,6 @@
       <w:r>
         <w:rPr>
           <w:b/>
-          <w:bCs/>
         </w:rPr>
         <w:t xml:space="preserve">Asynchronous Session</w:t>
       </w:r>
@@ -2795,20 +2923,19 @@
       <w:r>
         <w:rPr>
           <w:b/>
-          <w:bCs/>
         </w:rPr>
         <w:t xml:space="preserve">Comprehensive General Area Essay Exam Due</w:t>
       </w:r>
     </w:p>
-    <w:bookmarkEnd w:id="70"/>
-    <w:bookmarkStart w:id="71" w:name="X202924ea68b00a02426033fc26d43e634701818"/>
     <w:p>
       <w:pPr>
         <w:pStyle w:val="Heading2"/>
       </w:pPr>
+      <w:bookmarkStart w:id="72" w:name="X202924ea68b00a02426033fc26d43e634701818"/>
       <w:r>
         <w:t xml:space="preserve">Week 12 – 11/14: Concentration Area Literature Review</w:t>
       </w:r>
+      <w:bookmarkEnd w:id="72"/>
     </w:p>
     <w:p>
       <w:pPr>
@@ -2820,7 +2947,6 @@
       <w:r>
         <w:rPr>
           <w:b/>
-          <w:bCs/>
         </w:rPr>
         <w:t xml:space="preserve">Synchronous Online Session</w:t>
       </w:r>
@@ -2850,15 +2976,15 @@
         <w:t xml:space="preserve">Due: Literature Review Topic outline</w:t>
       </w:r>
     </w:p>
-    <w:bookmarkEnd w:id="71"/>
-    <w:bookmarkStart w:id="72" w:name="Xe0b25522ec3600bcc70824bf305dce75ea46d8b"/>
     <w:p>
       <w:pPr>
         <w:pStyle w:val="Heading2"/>
       </w:pPr>
+      <w:bookmarkStart w:id="73" w:name="Xe0b25522ec3600bcc70824bf305dce75ea46d8b"/>
       <w:r>
         <w:t xml:space="preserve">Week 13 – 11/21: Concentration Area Literature Review</w:t>
       </w:r>
+      <w:bookmarkEnd w:id="73"/>
     </w:p>
     <w:p>
       <w:pPr>
@@ -2870,7 +2996,6 @@
       <w:r>
         <w:rPr>
           <w:b/>
-          <w:bCs/>
         </w:rPr>
         <w:t xml:space="preserve">Asynchronous Session</w:t>
       </w:r>
@@ -2889,15 +3014,15 @@
         <w:t xml:space="preserve">Due: Literature Review Annotated Bibliography</w:t>
       </w:r>
     </w:p>
-    <w:bookmarkEnd w:id="72"/>
-    <w:bookmarkStart w:id="73" w:name="Xfdbdec8f21ae30e450bac2288648b3d91518f93"/>
     <w:p>
       <w:pPr>
         <w:pStyle w:val="Heading2"/>
       </w:pPr>
+      <w:bookmarkStart w:id="74" w:name="Xfdbdec8f21ae30e450bac2288648b3d91518f93"/>
       <w:r>
         <w:t xml:space="preserve">Week 14 – 11/28: Concentration Area Literature Review</w:t>
       </w:r>
+      <w:bookmarkEnd w:id="74"/>
     </w:p>
     <w:p>
       <w:pPr>
@@ -2909,7 +3034,6 @@
       <w:r>
         <w:rPr>
           <w:b/>
-          <w:bCs/>
         </w:rPr>
         <w:t xml:space="preserve">Asynchronous Session</w:t>
       </w:r>
@@ -2928,15 +3052,15 @@
         <w:t xml:space="preserve">Due: Literature Review Draft</w:t>
       </w:r>
     </w:p>
-    <w:bookmarkEnd w:id="73"/>
-    <w:bookmarkStart w:id="74" w:name="X6fd53f0d0a16ee52f6546a4f083008168117f2b"/>
     <w:p>
       <w:pPr>
         <w:pStyle w:val="Heading2"/>
       </w:pPr>
+      <w:bookmarkStart w:id="75" w:name="X6fd53f0d0a16ee52f6546a4f083008168117f2b"/>
       <w:r>
         <w:t xml:space="preserve">Week 15 – 12/5: Concentration Area Literature Review</w:t>
       </w:r>
+      <w:bookmarkEnd w:id="75"/>
     </w:p>
     <w:p>
       <w:pPr>
@@ -2948,7 +3072,6 @@
       <w:r>
         <w:rPr>
           <w:b/>
-          <w:bCs/>
         </w:rPr>
         <w:t xml:space="preserve">In-person Session</w:t>
       </w:r>
@@ -2978,15 +3101,15 @@
         <w:t xml:space="preserve">Course Wrap-Up and Final Reflections</w:t>
       </w:r>
     </w:p>
-    <w:bookmarkEnd w:id="74"/>
-    <w:bookmarkStart w:id="75" w:name="X13c96660ef9ae52fb2c785dd2e25abaa24303f2"/>
     <w:p>
       <w:pPr>
         <w:pStyle w:val="Heading2"/>
       </w:pPr>
+      <w:bookmarkStart w:id="76" w:name="X13c96660ef9ae52fb2c785dd2e25abaa24303f2"/>
       <w:r>
         <w:t xml:space="preserve">Week 16 – 12/12: Concentration Area Literature Review</w:t>
       </w:r>
+      <w:bookmarkEnd w:id="76"/>
     </w:p>
     <w:p>
       <w:pPr>
@@ -2998,7 +3121,6 @@
       <w:r>
         <w:rPr>
           <w:b/>
-          <w:bCs/>
         </w:rPr>
         <w:t xml:space="preserve">Asynchronous Session</w:t>
       </w:r>
@@ -3017,8 +3139,976 @@
         <w:t xml:space="preserve">Due: Literature Review Final Draft</w:t>
       </w:r>
     </w:p>
-    <w:bookmarkEnd w:id="75"/>
-    <w:bookmarkEnd w:id="76"/>
+    <w:bookmarkStart w:id="123" w:name="refs"/>
+    <w:bookmarkStart w:id="77" w:name="ref-Adams2009"/>
+    <w:p>
+      <w:pPr>
+        <w:pStyle w:val="Bibliography"/>
+      </w:pPr>
+      <w:r>
+        <w:t xml:space="preserve">Adams, Guy B, and Danny L Balfour. 2009.</w:t>
+      </w:r>
+      <w:r>
+        <w:t xml:space="preserve"> </w:t>
+      </w:r>
+      <w:r>
+        <w:rPr>
+          <w:i/>
+        </w:rPr>
+        <w:t xml:space="preserve">Unmasking Administrative Evil</w:t>
+      </w:r>
+      <w:r>
+        <w:t xml:space="preserve">. M.E. Sharpe.</w:t>
+      </w:r>
+    </w:p>
+    <w:bookmarkEnd w:id="77"/>
+    <w:bookmarkStart w:id="78" w:name="ref-Allison1990"/>
+    <w:p>
+      <w:pPr>
+        <w:pStyle w:val="Bibliography"/>
+      </w:pPr>
+      <w:r>
+        <w:t xml:space="preserve">Allison, Graham. 1990. “Public and Private Management: Are They Fundamentally Alike in All Unimportant Respects?”</w:t>
+      </w:r>
+      <w:r>
+        <w:t xml:space="preserve"> </w:t>
+      </w:r>
+      <w:r>
+        <w:rPr>
+          <w:i/>
+        </w:rPr>
+        <w:t xml:space="preserve">The Public Interest</w:t>
+      </w:r>
+      <w:r>
+        <w:t xml:space="preserve"> </w:t>
+      </w:r>
+      <w:r>
+        <w:t xml:space="preserve">101: 3–23.</w:t>
+      </w:r>
+    </w:p>
+    <w:bookmarkEnd w:id="78"/>
+    <w:bookmarkStart w:id="80" w:name="ref-Behn2003"/>
+    <w:p>
+      <w:pPr>
+        <w:pStyle w:val="Bibliography"/>
+      </w:pPr>
+      <w:r>
+        <w:t xml:space="preserve">Behn, Robert D. 2003. “Why Measure Performance? Different Purposes Require Different Measures.”</w:t>
+      </w:r>
+      <w:r>
+        <w:t xml:space="preserve"> </w:t>
+      </w:r>
+      <w:r>
+        <w:rPr>
+          <w:i/>
+        </w:rPr>
+        <w:t xml:space="preserve">Public Administration Review</w:t>
+      </w:r>
+      <w:r>
+        <w:t xml:space="preserve"> </w:t>
+      </w:r>
+      <w:r>
+        <w:t xml:space="preserve">63 (5): 586–606.</w:t>
+      </w:r>
+      <w:r>
+        <w:t xml:space="preserve"> </w:t>
+      </w:r>
+      <w:hyperlink r:id="rId79">
+        <w:r>
+          <w:rPr>
+            <w:rStyle w:val="Hyperlink"/>
+          </w:rPr>
+          <w:t xml:space="preserve">https://doi.org/10.1111/1540-6210.00322</w:t>
+        </w:r>
+      </w:hyperlink>
+      <w:r>
+        <w:t xml:space="preserve">.</w:t>
+      </w:r>
+    </w:p>
+    <w:bookmarkEnd w:id="80"/>
+    <w:bookmarkStart w:id="82" w:name="ref-brown2016"/>
+    <w:p>
+      <w:pPr>
+        <w:pStyle w:val="Bibliography"/>
+      </w:pPr>
+      <w:r>
+        <w:t xml:space="preserve">Brown, Trevor L., Matthew Potoski, and David Van Slyke. 2016. “Managing Complex Contracts: A Theoretical Approach.”</w:t>
+      </w:r>
+      <w:r>
+        <w:t xml:space="preserve"> </w:t>
+      </w:r>
+      <w:r>
+        <w:rPr>
+          <w:i/>
+        </w:rPr>
+        <w:t xml:space="preserve">Journal of Public Administration Research and Theory</w:t>
+      </w:r>
+      <w:r>
+        <w:t xml:space="preserve"> </w:t>
+      </w:r>
+      <w:r>
+        <w:t xml:space="preserve">26 (2): 294–308.</w:t>
+      </w:r>
+      <w:r>
+        <w:t xml:space="preserve"> </w:t>
+      </w:r>
+      <w:hyperlink r:id="rId81">
+        <w:r>
+          <w:rPr>
+            <w:rStyle w:val="Hyperlink"/>
+          </w:rPr>
+          <w:t xml:space="preserve">https://doi.org/10.1093/jopart/muv004</w:t>
+        </w:r>
+      </w:hyperlink>
+      <w:r>
+        <w:t xml:space="preserve">.</w:t>
+      </w:r>
+    </w:p>
+    <w:bookmarkEnd w:id="82"/>
+    <w:bookmarkStart w:id="83" w:name="ref-Christensen2017"/>
+    <w:p>
+      <w:pPr>
+        <w:pStyle w:val="Bibliography"/>
+      </w:pPr>
+      <w:r>
+        <w:t xml:space="preserve">Christensen, Robert K, Laurie E Paarlberg, and James L Perry. 2017. “Public Service Motivation Research: Lessons for Practice.”</w:t>
+      </w:r>
+      <w:r>
+        <w:t xml:space="preserve"> </w:t>
+      </w:r>
+      <w:r>
+        <w:rPr>
+          <w:i/>
+        </w:rPr>
+        <w:t xml:space="preserve">Public Administration Review</w:t>
+      </w:r>
+      <w:r>
+        <w:t xml:space="preserve"> </w:t>
+      </w:r>
+      <w:r>
+        <w:t xml:space="preserve">77 (4): 529–42.</w:t>
+      </w:r>
+    </w:p>
+    <w:bookmarkEnd w:id="83"/>
+    <w:bookmarkStart w:id="84" w:name="ref-Cohen2008"/>
+    <w:p>
+      <w:pPr>
+        <w:pStyle w:val="Bibliography"/>
+      </w:pPr>
+      <w:r>
+        <w:t xml:space="preserve">Cohen, Steven, and William B Eimicke. 2008. “When Should You and When Shouldn’t You Contract Out?” In</w:t>
+      </w:r>
+      <w:r>
+        <w:t xml:space="preserve"> </w:t>
+      </w:r>
+      <w:r>
+        <w:rPr>
+          <w:i/>
+        </w:rPr>
+        <w:t xml:space="preserve">The Responsible Contract Manager: Protecting the Public Interest in an Outsourced World</w:t>
+      </w:r>
+      <w:r>
+        <w:t xml:space="preserve">, 45–71. Georgetown University Press.</w:t>
+      </w:r>
+    </w:p>
+    <w:bookmarkEnd w:id="84"/>
+    <w:bookmarkStart w:id="85" w:name="ref-Denhardt2015"/>
+    <w:p>
+      <w:pPr>
+        <w:pStyle w:val="Bibliography"/>
+      </w:pPr>
+      <w:r>
+        <w:t xml:space="preserve">Denhardt, Janet Vinzant, and Robert B. Denhardt. 2015.</w:t>
+      </w:r>
+      <w:r>
+        <w:t xml:space="preserve"> </w:t>
+      </w:r>
+      <w:r>
+        <w:rPr>
+          <w:i/>
+        </w:rPr>
+        <w:t xml:space="preserve">The New Public Service: Serving, Not Steering</w:t>
+      </w:r>
+      <w:r>
+        <w:t xml:space="preserve">. Fourth edition. New York: Routledge/Taylor &amp; Francis Group.</w:t>
+      </w:r>
+    </w:p>
+    <w:bookmarkEnd w:id="85"/>
+    <w:bookmarkStart w:id="87" w:name="ref-douglas2021"/>
+    <w:p>
+      <w:pPr>
+        <w:pStyle w:val="Bibliography"/>
+      </w:pPr>
+      <w:r>
+        <w:t xml:space="preserve">Douglas, Scott, and Chris Ansell. 2021. “Getting a Grip on the Performance of Collaborations: Examining Collaborative Performance Regimes and Collaborative Performance Summits.”</w:t>
+      </w:r>
+      <w:r>
+        <w:t xml:space="preserve"> </w:t>
+      </w:r>
+      <w:r>
+        <w:rPr>
+          <w:i/>
+        </w:rPr>
+        <w:t xml:space="preserve">Public Administration Review</w:t>
+      </w:r>
+      <w:r>
+        <w:t xml:space="preserve"> </w:t>
+      </w:r>
+      <w:r>
+        <w:t xml:space="preserve">81 (5): 951–61.</w:t>
+      </w:r>
+      <w:r>
+        <w:t xml:space="preserve"> </w:t>
+      </w:r>
+      <w:hyperlink r:id="rId86">
+        <w:r>
+          <w:rPr>
+            <w:rStyle w:val="Hyperlink"/>
+          </w:rPr>
+          <w:t xml:space="preserve">https://doi.org/10.1111/puar.13341</w:t>
+        </w:r>
+      </w:hyperlink>
+      <w:r>
+        <w:t xml:space="preserve">.</w:t>
+      </w:r>
+    </w:p>
+    <w:bookmarkEnd w:id="87"/>
+    <w:bookmarkStart w:id="88" w:name="ref-Fairholm2004"/>
+    <w:p>
+      <w:pPr>
+        <w:pStyle w:val="Bibliography"/>
+      </w:pPr>
+      <w:r>
+        <w:t xml:space="preserve">Fairholm, Gilbert W. 2004. “Different Perspectives on the Practice of Leadership.”</w:t>
+      </w:r>
+      <w:r>
+        <w:t xml:space="preserve"> </w:t>
+      </w:r>
+      <w:r>
+        <w:rPr>
+          <w:i/>
+        </w:rPr>
+        <w:t xml:space="preserve">Public Administration Review</w:t>
+      </w:r>
+      <w:r>
+        <w:t xml:space="preserve"> </w:t>
+      </w:r>
+      <w:r>
+        <w:t xml:space="preserve">64 (5): 577–90.</w:t>
+      </w:r>
+    </w:p>
+    <w:bookmarkEnd w:id="88"/>
+    <w:bookmarkStart w:id="90" w:name="ref-FINER1941"/>
+    <w:p>
+      <w:pPr>
+        <w:pStyle w:val="Bibliography"/>
+      </w:pPr>
+      <w:r>
+        <w:t xml:space="preserve">Finer, Herman. 1941. “Administrative Responsibility in Democratic Government.”</w:t>
+      </w:r>
+      <w:r>
+        <w:t xml:space="preserve"> </w:t>
+      </w:r>
+      <w:r>
+        <w:rPr>
+          <w:i/>
+        </w:rPr>
+        <w:t xml:space="preserve">Public Administration Review</w:t>
+      </w:r>
+      <w:r>
+        <w:t xml:space="preserve"> </w:t>
+      </w:r>
+      <w:r>
+        <w:t xml:space="preserve">1 (4): 335–50.</w:t>
+      </w:r>
+      <w:r>
+        <w:t xml:space="preserve"> </w:t>
+      </w:r>
+      <w:hyperlink r:id="rId89">
+        <w:r>
+          <w:rPr>
+            <w:rStyle w:val="Hyperlink"/>
+          </w:rPr>
+          <w:t xml:space="preserve">https://doi.org/10.2307/972907</w:t>
+        </w:r>
+      </w:hyperlink>
+      <w:r>
+        <w:t xml:space="preserve">.</w:t>
+      </w:r>
+    </w:p>
+    <w:bookmarkEnd w:id="90"/>
+    <w:bookmarkStart w:id="91" w:name="ref-Frederickson2005"/>
+    <w:p>
+      <w:pPr>
+        <w:pStyle w:val="Bibliography"/>
+      </w:pPr>
+      <w:r>
+        <w:t xml:space="preserve">Frederickson, H. George, and Richard K. Ghere. 2005.</w:t>
+      </w:r>
+      <w:r>
+        <w:t xml:space="preserve"> </w:t>
+      </w:r>
+      <w:r>
+        <w:rPr>
+          <w:i/>
+        </w:rPr>
+        <w:t xml:space="preserve">Ethics in Public Management</w:t>
+      </w:r>
+      <w:r>
+        <w:t xml:space="preserve">. M.E. Sharpe.</w:t>
+      </w:r>
+    </w:p>
+    <w:bookmarkEnd w:id="91"/>
+    <w:bookmarkStart w:id="92" w:name="ref-friedrich1935responsible"/>
+    <w:p>
+      <w:pPr>
+        <w:pStyle w:val="Bibliography"/>
+      </w:pPr>
+      <w:r>
+        <w:t xml:space="preserve">Friedrich, Carl Joachim. 1935.</w:t>
+      </w:r>
+      <w:r>
+        <w:t xml:space="preserve"> </w:t>
+      </w:r>
+      <w:r>
+        <w:rPr>
+          <w:i/>
+        </w:rPr>
+        <w:t xml:space="preserve">Responsible Government Service Under the American Constitution</w:t>
+      </w:r>
+      <w:r>
+        <w:t xml:space="preserve">.</w:t>
+      </w:r>
+    </w:p>
+    <w:bookmarkEnd w:id="92"/>
+    <w:bookmarkStart w:id="93" w:name="ref-Gooden2014"/>
+    <w:p>
+      <w:pPr>
+        <w:pStyle w:val="Bibliography"/>
+      </w:pPr>
+      <w:r>
+        <w:t xml:space="preserve">Gooden, Susan T. 2014.</w:t>
+      </w:r>
+      <w:r>
+        <w:t xml:space="preserve"> </w:t>
+      </w:r>
+      <w:r>
+        <w:rPr>
+          <w:i/>
+        </w:rPr>
+        <w:t xml:space="preserve">Race and Social Equity: A Nervous Area of Government</w:t>
+      </w:r>
+      <w:r>
+        <w:t xml:space="preserve">. New York, NY: Routledge.</w:t>
+      </w:r>
+    </w:p>
+    <w:bookmarkEnd w:id="93"/>
+    <w:bookmarkStart w:id="94" w:name="ref-Hefetz2014"/>
+    <w:p>
+      <w:pPr>
+        <w:pStyle w:val="Bibliography"/>
+      </w:pPr>
+      <w:r>
+        <w:t xml:space="preserve">Hefetz, Amir, Mildred Warner, and Eran Vigoda-Gadot. 2014. “Concurrent Sourcing in the Public Sector: A Strategy to Manage Contracting Risk.”</w:t>
+      </w:r>
+      <w:r>
+        <w:t xml:space="preserve"> </w:t>
+      </w:r>
+      <w:r>
+        <w:rPr>
+          <w:i/>
+        </w:rPr>
+        <w:t xml:space="preserve">International Public Management Journal</w:t>
+      </w:r>
+      <w:r>
+        <w:t xml:space="preserve"> </w:t>
+      </w:r>
+      <w:r>
+        <w:t xml:space="preserve">17 (3): 365–86.</w:t>
+      </w:r>
+    </w:p>
+    <w:bookmarkEnd w:id="94"/>
+    <w:bookmarkStart w:id="96" w:name="ref-jiang2022"/>
+    <w:p>
+      <w:pPr>
+        <w:pStyle w:val="Bibliography"/>
+      </w:pPr>
+      <w:r>
+        <w:t xml:space="preserve">Jiang, Zhongnan, Leisha DeHart-Davis, and Erin L. Borry. 2022. “Managerial Practice and Diversity Climate: The Roles of Workplace Voice, Centralization, and Teamwork.”</w:t>
+      </w:r>
+      <w:r>
+        <w:t xml:space="preserve"> </w:t>
+      </w:r>
+      <w:r>
+        <w:rPr>
+          <w:i/>
+        </w:rPr>
+        <w:t xml:space="preserve">Public Administration Review</w:t>
+      </w:r>
+      <w:r>
+        <w:t xml:space="preserve"> </w:t>
+      </w:r>
+      <w:r>
+        <w:t xml:space="preserve">82 (3): 459–72.</w:t>
+      </w:r>
+      <w:r>
+        <w:t xml:space="preserve"> </w:t>
+      </w:r>
+      <w:hyperlink r:id="rId95">
+        <w:r>
+          <w:rPr>
+            <w:rStyle w:val="Hyperlink"/>
+          </w:rPr>
+          <w:t xml:space="preserve">https://doi.org/10.1111/puar.13494</w:t>
+        </w:r>
+      </w:hyperlink>
+      <w:r>
+        <w:t xml:space="preserve">.</w:t>
+      </w:r>
+    </w:p>
+    <w:bookmarkEnd w:id="96"/>
+    <w:bookmarkStart w:id="98" w:name="ref-jos2009"/>
+    <w:p>
+      <w:pPr>
+        <w:pStyle w:val="Bibliography"/>
+      </w:pPr>
+      <w:r>
+        <w:t xml:space="preserve">Jos, Philip H., and Mark E. Tompkins. 2009. “Keeping It Public: Defending Public Service Values in a Customer Service Age.”</w:t>
+      </w:r>
+      <w:r>
+        <w:t xml:space="preserve"> </w:t>
+      </w:r>
+      <w:r>
+        <w:rPr>
+          <w:i/>
+        </w:rPr>
+        <w:t xml:space="preserve">Public Administration Review</w:t>
+      </w:r>
+      <w:r>
+        <w:t xml:space="preserve"> </w:t>
+      </w:r>
+      <w:r>
+        <w:t xml:space="preserve">69 (6): 1077–86.</w:t>
+      </w:r>
+      <w:r>
+        <w:t xml:space="preserve"> </w:t>
+      </w:r>
+      <w:hyperlink r:id="rId97">
+        <w:r>
+          <w:rPr>
+            <w:rStyle w:val="Hyperlink"/>
+          </w:rPr>
+          <w:t xml:space="preserve">https://doi.org/10.1111/j.1540-6210.2009.02065.x</w:t>
+        </w:r>
+      </w:hyperlink>
+      <w:r>
+        <w:t xml:space="preserve">.</w:t>
+      </w:r>
+    </w:p>
+    <w:bookmarkEnd w:id="98"/>
+    <w:bookmarkStart w:id="99" w:name="ref-Kaufman1969"/>
+    <w:p>
+      <w:pPr>
+        <w:pStyle w:val="Bibliography"/>
+      </w:pPr>
+      <w:r>
+        <w:t xml:space="preserve">Kaufman, Herbert. 1969. “Administrative Decentralization and Political Power.”</w:t>
+      </w:r>
+      <w:r>
+        <w:t xml:space="preserve"> </w:t>
+      </w:r>
+      <w:r>
+        <w:rPr>
+          <w:i/>
+        </w:rPr>
+        <w:t xml:space="preserve">Public Administration Review</w:t>
+      </w:r>
+      <w:r>
+        <w:t xml:space="preserve"> </w:t>
+      </w:r>
+      <w:r>
+        <w:t xml:space="preserve">29 (1): 3–20.</w:t>
+      </w:r>
+    </w:p>
+    <w:bookmarkEnd w:id="99"/>
+    <w:bookmarkStart w:id="100" w:name="ref-Kettl2020a"/>
+    <w:p>
+      <w:pPr>
+        <w:pStyle w:val="Bibliography"/>
+      </w:pPr>
+      <w:r>
+        <w:t xml:space="preserve">Kettl, Donald F. 2020. “Madison’s Invention Comes Undone.” In</w:t>
+      </w:r>
+      <w:r>
+        <w:t xml:space="preserve"> </w:t>
+      </w:r>
+      <w:r>
+        <w:rPr>
+          <w:i/>
+        </w:rPr>
+        <w:t xml:space="preserve">The Divided States of America</w:t>
+      </w:r>
+      <w:r>
+        <w:t xml:space="preserve">, 170–90. Princeton University Press.</w:t>
+      </w:r>
+    </w:p>
+    <w:bookmarkEnd w:id="100"/>
+    <w:bookmarkStart w:id="101" w:name="ref-Lachance2017"/>
+    <w:p>
+      <w:pPr>
+        <w:pStyle w:val="Bibliography"/>
+      </w:pPr>
+      <w:r>
+        <w:t xml:space="preserve">Lachance, Matthew J. 2017. “Public Service Motivation: Lessons from NASA’s Janitor.”</w:t>
+      </w:r>
+      <w:r>
+        <w:t xml:space="preserve"> </w:t>
+      </w:r>
+      <w:r>
+        <w:rPr>
+          <w:i/>
+        </w:rPr>
+        <w:t xml:space="preserve">Public Administration Review</w:t>
+      </w:r>
+      <w:r>
+        <w:t xml:space="preserve"> </w:t>
+      </w:r>
+      <w:r>
+        <w:t xml:space="preserve">77 (4): 542–43.</w:t>
+      </w:r>
+    </w:p>
+    <w:bookmarkEnd w:id="101"/>
+    <w:bookmarkStart w:id="103" w:name="ref-lamothe2012"/>
+    <w:p>
+      <w:pPr>
+        <w:pStyle w:val="Bibliography"/>
+      </w:pPr>
+      <w:r>
+        <w:t xml:space="preserve">Lamothe, M., and S. Lamothe. 2012. “To Trust or Not to Trust? What Matters in Local Government-Vendor Relationships?”</w:t>
+      </w:r>
+      <w:r>
+        <w:t xml:space="preserve"> </w:t>
+      </w:r>
+      <w:r>
+        <w:rPr>
+          <w:i/>
+        </w:rPr>
+        <w:t xml:space="preserve">Journal of Public Administration Research and Theory</w:t>
+      </w:r>
+      <w:r>
+        <w:t xml:space="preserve"> </w:t>
+      </w:r>
+      <w:r>
+        <w:t xml:space="preserve">22 (4): 867–92.</w:t>
+      </w:r>
+      <w:r>
+        <w:t xml:space="preserve"> </w:t>
+      </w:r>
+      <w:hyperlink r:id="rId102">
+        <w:r>
+          <w:rPr>
+            <w:rStyle w:val="Hyperlink"/>
+          </w:rPr>
+          <w:t xml:space="preserve">https://doi.org/10.1093/jopart/mur063</w:t>
+        </w:r>
+      </w:hyperlink>
+      <w:r>
+        <w:t xml:space="preserve">.</w:t>
+      </w:r>
+    </w:p>
+    <w:bookmarkEnd w:id="103"/>
+    <w:bookmarkStart w:id="104" w:name="ref-Lipsky1980"/>
+    <w:p>
+      <w:pPr>
+        <w:pStyle w:val="Bibliography"/>
+      </w:pPr>
+      <w:r>
+        <w:t xml:space="preserve">Lipsky, Michael. 1980. “Street-Level Bureaucracy and Public Policy.” In</w:t>
+      </w:r>
+      <w:r>
+        <w:t xml:space="preserve"> </w:t>
+      </w:r>
+      <w:r>
+        <w:rPr>
+          <w:i/>
+        </w:rPr>
+        <w:t xml:space="preserve">The Politics of Regulation</w:t>
+      </w:r>
+      <w:r>
+        <w:t xml:space="preserve">, edited by James Q. Wilson, 415–28. New York: Basic Books.</w:t>
+      </w:r>
+    </w:p>
+    <w:bookmarkEnd w:id="104"/>
+    <w:bookmarkStart w:id="105" w:name="ref-Lipsky2010"/>
+    <w:p>
+      <w:pPr>
+        <w:pStyle w:val="Bibliography"/>
+      </w:pPr>
+      <w:r>
+        <w:t xml:space="preserve">———. 2010.</w:t>
+      </w:r>
+      <w:r>
+        <w:t xml:space="preserve"> </w:t>
+      </w:r>
+      <w:r>
+        <w:rPr>
+          <w:i/>
+        </w:rPr>
+        <w:t xml:space="preserve">Street-Level Bureaucracy: Dilemmas of the Individual in Public Services</w:t>
+      </w:r>
+      <w:r>
+        <w:t xml:space="preserve">. 30th anniversary expanded ed. New York: Russell Sage Foundation.</w:t>
+      </w:r>
+    </w:p>
+    <w:bookmarkEnd w:id="105"/>
+    <w:bookmarkStart w:id="106" w:name="ref-Magee2014"/>
+    <w:p>
+      <w:pPr>
+        <w:pStyle w:val="Bibliography"/>
+      </w:pPr>
+      <w:r>
+        <w:t xml:space="preserve">Magee, Joe C. 2014. “Status and Power: The Principal Inputs to Influence for Public Managers.”</w:t>
+      </w:r>
+      <w:r>
+        <w:t xml:space="preserve"> </w:t>
+      </w:r>
+      <w:r>
+        <w:rPr>
+          <w:i/>
+        </w:rPr>
+        <w:t xml:space="preserve">Public Administration Review</w:t>
+      </w:r>
+      <w:r>
+        <w:t xml:space="preserve"> </w:t>
+      </w:r>
+      <w:r>
+        <w:t xml:space="preserve">74 (1): 3–15.</w:t>
+      </w:r>
+    </w:p>
+    <w:bookmarkEnd w:id="106"/>
+    <w:bookmarkStart w:id="108" w:name="ref-marvel2015"/>
+    <w:p>
+      <w:pPr>
+        <w:pStyle w:val="Bibliography"/>
+      </w:pPr>
+      <w:r>
+        <w:t xml:space="preserve">Marvel, John D. 2015. “Unconscious Bias in Citizens’ Evaluations of Public Sector Performance.”</w:t>
+      </w:r>
+      <w:r>
+        <w:t xml:space="preserve"> </w:t>
+      </w:r>
+      <w:r>
+        <w:rPr>
+          <w:i/>
+        </w:rPr>
+        <w:t xml:space="preserve">Journal of Public Administration Research and Theory</w:t>
+      </w:r>
+      <w:r>
+        <w:t xml:space="preserve">, January, muu053.</w:t>
+      </w:r>
+      <w:r>
+        <w:t xml:space="preserve"> </w:t>
+      </w:r>
+      <w:hyperlink r:id="rId107">
+        <w:r>
+          <w:rPr>
+            <w:rStyle w:val="Hyperlink"/>
+          </w:rPr>
+          <w:t xml:space="preserve">https://doi.org/10.1093/jopart/muu053</w:t>
+        </w:r>
+      </w:hyperlink>
+      <w:r>
+        <w:t xml:space="preserve">.</w:t>
+      </w:r>
+    </w:p>
+    <w:bookmarkEnd w:id="108"/>
+    <w:bookmarkStart w:id="109" w:name="ref-MaynardMoody2012"/>
+    <w:p>
+      <w:pPr>
+        <w:pStyle w:val="Bibliography"/>
+      </w:pPr>
+      <w:r>
+        <w:t xml:space="preserve">Maynard-Moody, Steven. 2012. “Social Equities and Inequities in Practice: Street-level Workers as Agents and Pragmatists.”</w:t>
+      </w:r>
+      <w:r>
+        <w:t xml:space="preserve"> </w:t>
+      </w:r>
+      <w:r>
+        <w:rPr>
+          <w:i/>
+        </w:rPr>
+        <w:t xml:space="preserve">Public Administration Review</w:t>
+      </w:r>
+      <w:r>
+        <w:t xml:space="preserve"> </w:t>
+      </w:r>
+      <w:r>
+        <w:t xml:space="preserve">72: S16–S23.</w:t>
+      </w:r>
+    </w:p>
+    <w:bookmarkEnd w:id="109"/>
+    <w:bookmarkStart w:id="111" w:name="ref-mccandless2022"/>
+    <w:p>
+      <w:pPr>
+        <w:pStyle w:val="Bibliography"/>
+      </w:pPr>
+      <w:r>
+        <w:t xml:space="preserve">McCandless, Sean, Sebawit G. Bishu, Melissa Gómez Hernández, Érika Paredes Eraso, Meghna Sabharwal, Esteban Leonardo Santis, and Sophie Yates. 2022. “A Long Road: Patterns and Prospects for Social Equity, Diversity, and Inclusion in Public Administration.”</w:t>
+      </w:r>
+      <w:r>
+        <w:t xml:space="preserve"> </w:t>
+      </w:r>
+      <w:r>
+        <w:rPr>
+          <w:i/>
+        </w:rPr>
+        <w:t xml:space="preserve">Public Administration</w:t>
+      </w:r>
+      <w:r>
+        <w:t xml:space="preserve"> </w:t>
+      </w:r>
+      <w:r>
+        <w:t xml:space="preserve">100 (1): 129–48.</w:t>
+      </w:r>
+      <w:r>
+        <w:t xml:space="preserve"> </w:t>
+      </w:r>
+      <w:hyperlink r:id="rId110">
+        <w:r>
+          <w:rPr>
+            <w:rStyle w:val="Hyperlink"/>
+          </w:rPr>
+          <w:t xml:space="preserve">https://doi.org/10.1111/padm.12830</w:t>
+        </w:r>
+      </w:hyperlink>
+      <w:r>
+        <w:t xml:space="preserve">.</w:t>
+      </w:r>
+    </w:p>
+    <w:bookmarkEnd w:id="111"/>
+    <w:bookmarkStart w:id="113" w:name="ref-nicholson-crotty2004"/>
+    <w:p>
+      <w:pPr>
+        <w:pStyle w:val="Bibliography"/>
+      </w:pPr>
+      <w:r>
+        <w:t xml:space="preserve">Nicholson-Crotty, S. 2004. “Public Management and Organizational Performance: The Case of Law Enforcement Agencies.”</w:t>
+      </w:r>
+      <w:r>
+        <w:t xml:space="preserve"> </w:t>
+      </w:r>
+      <w:r>
+        <w:rPr>
+          <w:i/>
+        </w:rPr>
+        <w:t xml:space="preserve">Journal of Public Administration Research and Theory</w:t>
+      </w:r>
+      <w:r>
+        <w:t xml:space="preserve"> </w:t>
+      </w:r>
+      <w:r>
+        <w:t xml:space="preserve">14 (1): 1–18.</w:t>
+      </w:r>
+      <w:r>
+        <w:t xml:space="preserve"> </w:t>
+      </w:r>
+      <w:hyperlink r:id="rId112">
+        <w:r>
+          <w:rPr>
+            <w:rStyle w:val="Hyperlink"/>
+          </w:rPr>
+          <w:t xml:space="preserve">https://doi.org/10.1093/jopart/muh001</w:t>
+        </w:r>
+      </w:hyperlink>
+      <w:r>
+        <w:t xml:space="preserve">.</w:t>
+      </w:r>
+    </w:p>
+    <w:bookmarkEnd w:id="113"/>
+    <w:bookmarkStart w:id="114" w:name="ref-Overeem2005"/>
+    <w:p>
+      <w:pPr>
+        <w:pStyle w:val="Bibliography"/>
+      </w:pPr>
+      <w:r>
+        <w:t xml:space="preserve">Overeem, Patrick. 2005. “The Value of the Dichotomy: Politics, Administration, &amp; the Political Neutrality of Administrators.”</w:t>
+      </w:r>
+      <w:r>
+        <w:t xml:space="preserve"> </w:t>
+      </w:r>
+      <w:r>
+        <w:rPr>
+          <w:i/>
+        </w:rPr>
+        <w:t xml:space="preserve">Administrative Theory &amp; Praxis</w:t>
+      </w:r>
+      <w:r>
+        <w:t xml:space="preserve"> </w:t>
+      </w:r>
+      <w:r>
+        <w:t xml:space="preserve">27 (2): 311–29.</w:t>
+      </w:r>
+    </w:p>
+    <w:bookmarkEnd w:id="114"/>
+    <w:bookmarkStart w:id="116" w:name="ref-Robles2023"/>
+    <w:p>
+      <w:pPr>
+        <w:pStyle w:val="Bibliography"/>
+      </w:pPr>
+      <w:r>
+        <w:t xml:space="preserve">Robles, Pedro, and Daniel J. Mallinson. 2023. “Artificial Intelligence Technology, Public Trust, and Effective Governance.”</w:t>
+      </w:r>
+      <w:r>
+        <w:t xml:space="preserve"> </w:t>
+      </w:r>
+      <w:r>
+        <w:rPr>
+          <w:i/>
+        </w:rPr>
+        <w:t xml:space="preserve">Review of Policy Research</w:t>
+      </w:r>
+      <w:r>
+        <w:t xml:space="preserve">, May, ropr.12555.</w:t>
+      </w:r>
+      <w:r>
+        <w:t xml:space="preserve"> </w:t>
+      </w:r>
+      <w:hyperlink r:id="rId115">
+        <w:r>
+          <w:rPr>
+            <w:rStyle w:val="Hyperlink"/>
+          </w:rPr>
+          <w:t xml:space="preserve">https://doi.org/10.1111/ropr.12555</w:t>
+        </w:r>
+      </w:hyperlink>
+      <w:r>
+        <w:t xml:space="preserve">.</w:t>
+      </w:r>
+    </w:p>
+    <w:bookmarkEnd w:id="116"/>
+    <w:bookmarkStart w:id="118" w:name="ref-Rosenbloom2008"/>
+    <w:p>
+      <w:pPr>
+        <w:pStyle w:val="Bibliography"/>
+      </w:pPr>
+      <w:r>
+        <w:t xml:space="preserve">Rosenbloom, David. 2008. “The Politics-Administration Dichotomy in U.S. Historical Context.”</w:t>
+      </w:r>
+      <w:r>
+        <w:t xml:space="preserve"> </w:t>
+      </w:r>
+      <w:r>
+        <w:rPr>
+          <w:i/>
+        </w:rPr>
+        <w:t xml:space="preserve">Public Administration Review</w:t>
+      </w:r>
+      <w:r>
+        <w:t xml:space="preserve"> </w:t>
+      </w:r>
+      <w:r>
+        <w:t xml:space="preserve">68 (1): 57–60.</w:t>
+      </w:r>
+      <w:r>
+        <w:t xml:space="preserve"> </w:t>
+      </w:r>
+      <w:hyperlink r:id="rId117">
+        <w:r>
+          <w:rPr>
+            <w:rStyle w:val="Hyperlink"/>
+          </w:rPr>
+          <w:t xml:space="preserve">https://doi.org/10.1111/j.1540-6210.2007.00836.x</w:t>
+        </w:r>
+      </w:hyperlink>
+      <w:r>
+        <w:t xml:space="preserve">.</w:t>
+      </w:r>
+    </w:p>
+    <w:bookmarkEnd w:id="118"/>
+    <w:bookmarkStart w:id="119" w:name="ref-Weber1946"/>
+    <w:p>
+      <w:pPr>
+        <w:pStyle w:val="Bibliography"/>
+      </w:pPr>
+      <w:r>
+        <w:t xml:space="preserve">Weber, Max. 1946. “Bureaucracy.” In</w:t>
+      </w:r>
+      <w:r>
+        <w:t xml:space="preserve"> </w:t>
+      </w:r>
+      <w:r>
+        <w:rPr>
+          <w:i/>
+        </w:rPr>
+        <w:t xml:space="preserve">From Max Weber: Essays in Sociology</w:t>
+      </w:r>
+      <w:r>
+        <w:t xml:space="preserve">, edited by H. H. Gerth and C. Wright Mills, 196–244. New York: Oxford University Press.</w:t>
+      </w:r>
+    </w:p>
+    <w:bookmarkEnd w:id="119"/>
+    <w:bookmarkStart w:id="120" w:name="ref-Wilson1989"/>
+    <w:p>
+      <w:pPr>
+        <w:pStyle w:val="Bibliography"/>
+      </w:pPr>
+      <w:r>
+        <w:t xml:space="preserve">Wilson, James Q. 1989. “The Study of Administration.” In</w:t>
+      </w:r>
+      <w:r>
+        <w:t xml:space="preserve"> </w:t>
+      </w:r>
+      <w:r>
+        <w:rPr>
+          <w:i/>
+        </w:rPr>
+        <w:t xml:space="preserve">Classics of Public Administration</w:t>
+      </w:r>
+      <w:r>
+        <w:t xml:space="preserve">, edited by Jay M. Shafritz and Albert C. Hyde, 3–17. Belmont, CA: Wadsworth Publishing.</w:t>
+      </w:r>
+    </w:p>
+    <w:bookmarkEnd w:id="120"/>
+    <w:bookmarkStart w:id="122" w:name="ref-Wilson1887"/>
+    <w:p>
+      <w:pPr>
+        <w:pStyle w:val="Bibliography"/>
+      </w:pPr>
+      <w:r>
+        <w:t xml:space="preserve">Wilson, Woodrow. 1887. “The Study of Administration.”</w:t>
+      </w:r>
+      <w:r>
+        <w:t xml:space="preserve"> </w:t>
+      </w:r>
+      <w:r>
+        <w:rPr>
+          <w:i/>
+        </w:rPr>
+        <w:t xml:space="preserve">Political Science Quarterly</w:t>
+      </w:r>
+      <w:r>
+        <w:t xml:space="preserve"> </w:t>
+      </w:r>
+      <w:r>
+        <w:t xml:space="preserve">2 (2): 197.</w:t>
+      </w:r>
+      <w:r>
+        <w:t xml:space="preserve"> </w:t>
+      </w:r>
+      <w:hyperlink r:id="rId121">
+        <w:r>
+          <w:rPr>
+            <w:rStyle w:val="Hyperlink"/>
+          </w:rPr>
+          <w:t xml:space="preserve">https://doi.org/10.2307/2139277</w:t>
+        </w:r>
+      </w:hyperlink>
+      <w:r>
+        <w:t xml:space="preserve">.</w:t>
+      </w:r>
+    </w:p>
+    <w:bookmarkEnd w:id="122"/>
+    <w:bookmarkEnd w:id="123"/>
     <w:sectPr/>
   </w:body>
 </w:document>
@@ -3050,14 +4140,17 @@
 <file path=word/numbering.xml><?xml version="1.0" encoding="utf-8"?>
 <w:numbering xmlns:w="http://schemas.openxmlformats.org/wordprocessingml/2006/main">
   <w:abstractNum w:abstractNumId="990">
-    <w:nsid w:val="0000A990"/>
+    <w:nsid w:val="2c1ae401"/>
     <w:multiLevelType w:val="multilevel"/>
     <w:lvl w:ilvl="0">
       <w:numFmt w:val="bullet"/>
       <w:lvlText w:val=" "/>
       <w:lvlJc w:val="left"/>
       <w:pPr>
-        <w:ind w:left="720" w:hanging="480"/>
+        <w:tabs>
+          <w:tab w:val="num" w:pos="0"/>
+        </w:tabs>
+        <w:ind w:left="480" w:hanging="480"/>
       </w:pPr>
     </w:lvl>
     <w:lvl w:ilvl="1">
@@ -3065,7 +4158,10 @@
       <w:lvlText w:val=" "/>
       <w:lvlJc w:val="left"/>
       <w:pPr>
-        <w:ind w:left="1440" w:hanging="480"/>
+        <w:tabs>
+          <w:tab w:val="num" w:pos="720"/>
+        </w:tabs>
+        <w:ind w:left="1200" w:hanging="480"/>
       </w:pPr>
     </w:lvl>
     <w:lvl w:ilvl="2">
@@ -3073,7 +4169,10 @@
       <w:lvlText w:val=" "/>
       <w:lvlJc w:val="left"/>
       <w:pPr>
-        <w:ind w:left="2160" w:hanging="480"/>
+        <w:tabs>
+          <w:tab w:val="num" w:pos="1440"/>
+        </w:tabs>
+        <w:ind w:left="1920" w:hanging="480"/>
       </w:pPr>
     </w:lvl>
     <w:lvl w:ilvl="3">
@@ -3081,7 +4180,10 @@
       <w:lvlText w:val=" "/>
       <w:lvlJc w:val="left"/>
       <w:pPr>
-        <w:ind w:left="2880" w:hanging="480"/>
+        <w:tabs>
+          <w:tab w:val="num" w:pos="2160"/>
+        </w:tabs>
+        <w:ind w:left="2640" w:hanging="480"/>
       </w:pPr>
     </w:lvl>
     <w:lvl w:ilvl="4">
@@ -3089,7 +4191,10 @@
       <w:lvlText w:val=" "/>
       <w:lvlJc w:val="left"/>
       <w:pPr>
-        <w:ind w:left="3600" w:hanging="480"/>
+        <w:tabs>
+          <w:tab w:val="num" w:pos="2880"/>
+        </w:tabs>
+        <w:ind w:left="3360" w:hanging="480"/>
       </w:pPr>
     </w:lvl>
     <w:lvl w:ilvl="5">
@@ -3097,7 +4202,10 @@
       <w:lvlText w:val=" "/>
       <w:lvlJc w:val="left"/>
       <w:pPr>
-        <w:ind w:left="4320" w:hanging="480"/>
+        <w:tabs>
+          <w:tab w:val="num" w:pos="3600"/>
+        </w:tabs>
+        <w:ind w:left="4080" w:hanging="480"/>
       </w:pPr>
     </w:lvl>
     <w:lvl w:ilvl="6">
@@ -3105,7 +4213,10 @@
       <w:lvlText w:val=" "/>
       <w:lvlJc w:val="left"/>
       <w:pPr>
-        <w:ind w:left="5040" w:hanging="480"/>
+        <w:tabs>
+          <w:tab w:val="num" w:pos="4320"/>
+        </w:tabs>
+        <w:ind w:left="4800" w:hanging="480"/>
       </w:pPr>
     </w:lvl>
     <w:lvl w:ilvl="7">
@@ -3113,7 +4224,10 @@
       <w:lvlText w:val=" "/>
       <w:lvlJc w:val="left"/>
       <w:pPr>
-        <w:ind w:left="5760" w:hanging="480"/>
+        <w:tabs>
+          <w:tab w:val="num" w:pos="5040"/>
+        </w:tabs>
+        <w:ind w:left="5520" w:hanging="480"/>
       </w:pPr>
     </w:lvl>
     <w:lvl w:ilvl="8">
@@ -3121,19 +4235,25 @@
       <w:lvlText w:val=" "/>
       <w:lvlJc w:val="left"/>
       <w:pPr>
-        <w:ind w:left="6480" w:hanging="480"/>
+        <w:tabs>
+          <w:tab w:val="num" w:pos="5760"/>
+        </w:tabs>
+        <w:ind w:left="6240" w:hanging="480"/>
       </w:pPr>
     </w:lvl>
   </w:abstractNum>
   <w:abstractNum w:abstractNumId="991">
-    <w:nsid w:val="0000A991"/>
+    <w:nsid w:val="ea454b4c"/>
     <w:multiLevelType w:val="multilevel"/>
     <w:lvl w:ilvl="0">
       <w:numFmt w:val="bullet"/>
       <w:lvlText w:val="•"/>
       <w:lvlJc w:val="left"/>
       <w:pPr>
-        <w:ind w:left="720" w:hanging="480"/>
+        <w:tabs>
+          <w:tab w:val="num" w:pos="0"/>
+        </w:tabs>
+        <w:ind w:left="480" w:hanging="480"/>
       </w:pPr>
     </w:lvl>
     <w:lvl w:ilvl="1">
@@ -3141,7 +4261,10 @@
       <w:lvlText w:val="–"/>
       <w:lvlJc w:val="left"/>
       <w:pPr>
-        <w:ind w:left="1440" w:hanging="480"/>
+        <w:tabs>
+          <w:tab w:val="num" w:pos="720"/>
+        </w:tabs>
+        <w:ind w:left="1200" w:hanging="480"/>
       </w:pPr>
     </w:lvl>
     <w:lvl w:ilvl="2">
@@ -3149,7 +4272,10 @@
       <w:lvlText w:val="•"/>
       <w:lvlJc w:val="left"/>
       <w:pPr>
-        <w:ind w:left="2160" w:hanging="480"/>
+        <w:tabs>
+          <w:tab w:val="num" w:pos="1440"/>
+        </w:tabs>
+        <w:ind w:left="1920" w:hanging="480"/>
       </w:pPr>
     </w:lvl>
     <w:lvl w:ilvl="3">
@@ -3157,7 +4283,10 @@
       <w:lvlText w:val="–"/>
       <w:lvlJc w:val="left"/>
       <w:pPr>
-        <w:ind w:left="2880" w:hanging="480"/>
+        <w:tabs>
+          <w:tab w:val="num" w:pos="2160"/>
+        </w:tabs>
+        <w:ind w:left="2640" w:hanging="480"/>
       </w:pPr>
     </w:lvl>
     <w:lvl w:ilvl="4">
@@ -3165,7 +4294,10 @@
       <w:lvlText w:val="•"/>
       <w:lvlJc w:val="left"/>
       <w:pPr>
-        <w:ind w:left="3600" w:hanging="480"/>
+        <w:tabs>
+          <w:tab w:val="num" w:pos="2880"/>
+        </w:tabs>
+        <w:ind w:left="3360" w:hanging="480"/>
       </w:pPr>
     </w:lvl>
     <w:lvl w:ilvl="5">
@@ -3173,7 +4305,10 @@
       <w:lvlText w:val="–"/>
       <w:lvlJc w:val="left"/>
       <w:pPr>
-        <w:ind w:left="4320" w:hanging="480"/>
+        <w:tabs>
+          <w:tab w:val="num" w:pos="3600"/>
+        </w:tabs>
+        <w:ind w:left="4080" w:hanging="480"/>
       </w:pPr>
     </w:lvl>
     <w:lvl w:ilvl="6">
@@ -3181,7 +4316,10 @@
       <w:lvlText w:val="•"/>
       <w:lvlJc w:val="left"/>
       <w:pPr>
-        <w:ind w:left="5040" w:hanging="480"/>
+        <w:tabs>
+          <w:tab w:val="num" w:pos="4320"/>
+        </w:tabs>
+        <w:ind w:left="4800" w:hanging="480"/>
       </w:pPr>
     </w:lvl>
     <w:lvl w:ilvl="7">
@@ -3189,7 +4327,10 @@
       <w:lvlText w:val="–"/>
       <w:lvlJc w:val="left"/>
       <w:pPr>
-        <w:ind w:left="5760" w:hanging="480"/>
+        <w:tabs>
+          <w:tab w:val="num" w:pos="5040"/>
+        </w:tabs>
+        <w:ind w:left="5520" w:hanging="480"/>
       </w:pPr>
     </w:lvl>
     <w:lvl w:ilvl="8">
@@ -3197,12 +4338,15 @@
       <w:lvlText w:val="•"/>
       <w:lvlJc w:val="left"/>
       <w:pPr>
-        <w:ind w:left="6480" w:hanging="480"/>
+        <w:tabs>
+          <w:tab w:val="num" w:pos="5760"/>
+        </w:tabs>
+        <w:ind w:left="6240" w:hanging="480"/>
       </w:pPr>
     </w:lvl>
   </w:abstractNum>
   <w:abstractNum w:abstractNumId="99201">
-    <w:nsid w:val="00A99201"/>
+    <w:nsid w:val="71315dca"/>
     <w:multiLevelType w:val="multilevel"/>
     <w:lvl w:ilvl="0">
       <w:start w:val="1"/>
@@ -3210,7 +4354,10 @@
       <w:lvlText w:val="%1."/>
       <w:lvlJc w:val="left"/>
       <w:pPr>
-        <w:ind w:left="720" w:hanging="480"/>
+        <w:tabs>
+          <w:tab w:val="num" w:pos="0"/>
+        </w:tabs>
+        <w:ind w:left="480" w:hanging="480"/>
       </w:pPr>
     </w:lvl>
     <w:lvl w:ilvl="1">
@@ -3219,7 +4366,10 @@
       <w:lvlText w:val="%2."/>
       <w:lvlJc w:val="left"/>
       <w:pPr>
-        <w:ind w:left="1440" w:hanging="480"/>
+        <w:tabs>
+          <w:tab w:val="num" w:pos="720"/>
+        </w:tabs>
+        <w:ind w:left="1200" w:hanging="480"/>
       </w:pPr>
     </w:lvl>
     <w:lvl w:ilvl="2">
@@ -3228,7 +4378,10 @@
       <w:lvlText w:val="%3."/>
       <w:lvlJc w:val="left"/>
       <w:pPr>
-        <w:ind w:left="2160" w:hanging="480"/>
+        <w:tabs>
+          <w:tab w:val="num" w:pos="1440"/>
+        </w:tabs>
+        <w:ind w:left="1920" w:hanging="480"/>
       </w:pPr>
     </w:lvl>
     <w:lvl w:ilvl="3">
@@ -3237,7 +4390,10 @@
       <w:lvlText w:val="%4."/>
       <w:lvlJc w:val="left"/>
       <w:pPr>
-        <w:ind w:left="2880" w:hanging="480"/>
+        <w:tabs>
+          <w:tab w:val="num" w:pos="2160"/>
+        </w:tabs>
+        <w:ind w:left="2640" w:hanging="480"/>
       </w:pPr>
     </w:lvl>
     <w:lvl w:ilvl="4">
@@ -3246,7 +4402,10 @@
       <w:lvlText w:val="%5."/>
       <w:lvlJc w:val="left"/>
       <w:pPr>
-        <w:ind w:left="3600" w:hanging="480"/>
+        <w:tabs>
+          <w:tab w:val="num" w:pos="2880"/>
+        </w:tabs>
+        <w:ind w:left="3360" w:hanging="480"/>
       </w:pPr>
     </w:lvl>
     <w:lvl w:ilvl="5">
@@ -3255,7 +4414,10 @@
       <w:lvlText w:val="%6."/>
       <w:lvlJc w:val="left"/>
       <w:pPr>
-        <w:ind w:left="4320" w:hanging="480"/>
+        <w:tabs>
+          <w:tab w:val="num" w:pos="3600"/>
+        </w:tabs>
+        <w:ind w:left="4080" w:hanging="480"/>
       </w:pPr>
     </w:lvl>
     <w:lvl w:ilvl="6">
@@ -3264,7 +4426,10 @@
       <w:lvlText w:val="%7."/>
       <w:lvlJc w:val="left"/>
       <w:pPr>
-        <w:ind w:left="5040" w:hanging="480"/>
+        <w:tabs>
+          <w:tab w:val="num" w:pos="4320"/>
+        </w:tabs>
+        <w:ind w:left="4800" w:hanging="480"/>
       </w:pPr>
     </w:lvl>
     <w:lvl w:ilvl="7">
@@ -3273,7 +4438,10 @@
       <w:lvlText w:val="%8."/>
       <w:lvlJc w:val="left"/>
       <w:pPr>
-        <w:ind w:left="5760" w:hanging="480"/>
+        <w:tabs>
+          <w:tab w:val="num" w:pos="5040"/>
+        </w:tabs>
+        <w:ind w:left="5520" w:hanging="480"/>
       </w:pPr>
     </w:lvl>
     <w:lvl w:ilvl="8">
@@ -3282,7 +4450,10 @@
       <w:lvlText w:val="%9."/>
       <w:lvlJc w:val="left"/>
       <w:pPr>
-        <w:ind w:left="6480" w:hanging="480"/>
+        <w:tabs>
+          <w:tab w:val="num" w:pos="5760"/>
+        </w:tabs>
+        <w:ind w:left="6240" w:hanging="480"/>
       </w:pPr>
     </w:lvl>
   </w:abstractNum>
@@ -3477,10 +4648,10 @@
   <w:docDefaults>
     <w:rPrDefault>
       <w:rPr>
-        <w:rFonts w:asciiTheme="minorHAnsi" w:cstheme="minorBidi" w:eastAsiaTheme="minorHAnsi" w:hAnsiTheme="minorHAnsi"/>
+        <w:rFonts w:asciiTheme="minorHAnsi" w:eastAsiaTheme="minorHAnsi" w:hAnsiTheme="minorHAnsi" w:cstheme="minorBidi"/>
         <w:sz w:val="24"/>
         <w:szCs w:val="24"/>
-        <w:lang w:bidi="ar-SA" w:eastAsia="en-US" w:val="en-US"/>
+        <w:lang w:val="en-US" w:eastAsia="en-US" w:bidi="ar-SA"/>
       </w:rPr>
     </w:rPrDefault>
     <w:pPrDefault>
@@ -3489,35 +4660,35 @@
       </w:pPr>
     </w:pPrDefault>
   </w:docDefaults>
-  <w:latentStyles w:count="276" w:defLockedState="0" w:defQFormat="0" w:defSemiHidden="0" w:defUIPriority="0" w:defUnhideWhenUsed="0"/>
-  <w:style w:default="1" w:styleId="Normal" w:type="paragraph">
+  <w:latentStyles w:defLockedState="0" w:defUIPriority="0" w:defSemiHidden="0" w:defUnhideWhenUsed="0" w:defQFormat="0" w:count="276"/>
+  <w:style w:type="paragraph" w:default="1" w:styleId="Normal">
     <w:name w:val="Normal"/>
     <w:qFormat/>
   </w:style>
-  <w:style w:styleId="BodyText" w:type="paragraph">
+  <w:style w:type="paragraph" w:styleId="BodyText">
     <w:name w:val="Body Text"/>
     <w:basedOn w:val="Normal"/>
     <w:link w:val="BodyTextChar"/>
+    <w:pPr>
+      <w:spacing w:before="180" w:after="180"/>
+    </w:pPr>
     <w:qFormat/>
-    <w:pPr>
-      <w:spacing w:after="180" w:before="180"/>
-    </w:pPr>
-  </w:style>
-  <w:style w:customStyle="1" w:styleId="FirstParagraph" w:type="paragraph">
+  </w:style>
+  <w:style w:type="paragraph" w:customStyle="1" w:styleId="FirstParagraph">
     <w:name w:val="First Paragraph"/>
     <w:basedOn w:val="BodyText"/>
     <w:next w:val="BodyText"/>
     <w:qFormat/>
   </w:style>
-  <w:style w:customStyle="1" w:styleId="Compact" w:type="paragraph">
+  <w:style w:type="paragraph" w:customStyle="1" w:styleId="Compact">
     <w:name w:val="Compact"/>
     <w:basedOn w:val="BodyText"/>
     <w:qFormat/>
     <w:pPr>
-      <w:spacing w:after="36" w:before="36"/>
+      <w:spacing w:before="36" w:after="36"/>
     </w:pPr>
   </w:style>
-  <w:style w:styleId="Title" w:type="paragraph">
+  <w:style w:type="paragraph" w:styleId="Title">
     <w:name w:val="Title"/>
     <w:basedOn w:val="Normal"/>
     <w:next w:val="BodyText"/>
@@ -3525,19 +4696,19 @@
     <w:pPr>
       <w:keepNext/>
       <w:keepLines/>
-      <w:spacing w:after="240" w:before="480"/>
+      <w:spacing w:before="480" w:after="240"/>
       <w:jc w:val="center"/>
     </w:pPr>
     <w:rPr>
-      <w:rFonts w:asciiTheme="majorHAnsi" w:cstheme="majorBidi" w:eastAsiaTheme="majorEastAsia" w:hAnsiTheme="majorHAnsi"/>
+      <w:rFonts w:asciiTheme="majorHAnsi" w:eastAsiaTheme="majorEastAsia" w:hAnsiTheme="majorHAnsi" w:cstheme="majorBidi"/>
       <w:b/>
       <w:bCs/>
-      <w:color w:themeColor="accent1" w:themeShade="B5" w:val="345A8A"/>
+      <w:color w:val="345A8A" w:themeColor="accent1" w:themeShade="B5"/>
       <w:sz w:val="36"/>
       <w:szCs w:val="36"/>
     </w:rPr>
   </w:style>
-  <w:style w:styleId="Subtitle" w:type="paragraph">
+  <w:style w:type="paragraph" w:styleId="Subtitle">
     <w:name w:val="Subtitle"/>
     <w:basedOn w:val="Title"/>
     <w:next w:val="BodyText"/>
@@ -3545,7 +4716,7 @@
     <w:pPr>
       <w:keepNext/>
       <w:keepLines/>
-      <w:spacing w:after="240" w:before="240"/>
+      <w:spacing w:before="240" w:after="240"/>
       <w:jc w:val="center"/>
     </w:pPr>
     <w:rPr>
@@ -3553,7 +4724,7 @@
       <w:szCs w:val="30"/>
     </w:rPr>
   </w:style>
-  <w:style w:customStyle="1" w:styleId="Author" w:type="paragraph">
+  <w:style w:type="paragraph" w:customStyle="1" w:styleId="Author">
     <w:name w:val="Author"/>
     <w:next w:val="BodyText"/>
     <w:qFormat/>
@@ -3563,7 +4734,7 @@
       <w:jc w:val="center"/>
     </w:pPr>
   </w:style>
-  <w:style w:styleId="Date" w:type="paragraph">
+  <w:style w:type="paragraph" w:styleId="Date">
     <w:name w:val="Date"/>
     <w:next w:val="BodyText"/>
     <w:qFormat/>
@@ -3573,25 +4744,7 @@
       <w:jc w:val="center"/>
     </w:pPr>
   </w:style>
-  <w:style w:customStyle="1" w:styleId="AbstractTitle" w:type="paragraph">
-    <w:name w:val="Abstract Title"/>
-    <w:basedOn w:val="Normal"/>
-    <w:next w:val="Abstract"/>
-    <w:qFormat/>
-    <w:pPr>
-      <w:keepNext/>
-      <w:keepLines/>
-      <w:spacing w:after="0" w:before="300"/>
-      <w:jc w:val="center"/>
-    </w:pPr>
-    <w:rPr>
-      <w:b/>
-      <w:color w:val="345A8A"/>
-      <w:sz w:val="20"/>
-      <w:szCs w:val="20"/>
-    </w:rPr>
-  </w:style>
-  <w:style w:customStyle="1" w:styleId="Abstract" w:type="paragraph">
+  <w:style w:type="paragraph" w:customStyle="1" w:styleId="Abstract">
     <w:name w:val="Abstract"/>
     <w:basedOn w:val="Normal"/>
     <w:next w:val="BodyText"/>
@@ -3599,14 +4752,14 @@
     <w:pPr>
       <w:keepNext/>
       <w:keepLines/>
-      <w:spacing w:after="300" w:before="100"/>
+      <w:spacing w:before="300" w:after="300"/>
     </w:pPr>
     <w:rPr>
       <w:sz w:val="20"/>
       <w:szCs w:val="20"/>
     </w:rPr>
   </w:style>
-  <w:style w:styleId="Bibliography" w:type="paragraph">
+  <w:style w:type="paragraph" w:styleId="Bibliography">
     <w:name w:val="Bibliography"/>
     <w:basedOn w:val="Normal"/>
     <w:next w:val="Bibliography"/>
@@ -3614,7 +4767,7 @@
     <w:pPr/>
     <w:rPr/>
   </w:style>
-  <w:style w:styleId="Heading1" w:type="paragraph">
+  <w:style w:type="paragraph" w:styleId="Heading1">
     <w:name w:val="Heading 1"/>
     <w:basedOn w:val="Normal"/>
     <w:next w:val="BodyText"/>
@@ -3623,19 +4776,19 @@
     <w:pPr>
       <w:keepNext/>
       <w:keepLines/>
-      <w:spacing w:after="0" w:before="480"/>
+      <w:spacing w:before="480" w:after="0"/>
       <w:outlineLvl w:val="0"/>
     </w:pPr>
     <w:rPr>
-      <w:rFonts w:asciiTheme="majorHAnsi" w:cstheme="majorBidi" w:eastAsiaTheme="majorEastAsia" w:hAnsiTheme="majorHAnsi"/>
+      <w:rFonts w:asciiTheme="majorHAnsi" w:eastAsiaTheme="majorEastAsia" w:hAnsiTheme="majorHAnsi" w:cstheme="majorBidi"/>
       <w:b/>
       <w:bCs/>
-      <w:color w:themeColor="accent1" w:val="4F81BD"/>
+      <w:color w:val="4F81BD" w:themeColor="accent1"/>
       <w:sz w:val="32"/>
       <w:szCs w:val="32"/>
     </w:rPr>
   </w:style>
-  <w:style w:styleId="Heading2" w:type="paragraph">
+  <w:style w:type="paragraph" w:styleId="Heading2">
     <w:name w:val="Heading 2"/>
     <w:basedOn w:val="Normal"/>
     <w:next w:val="BodyText"/>
@@ -3645,19 +4798,19 @@
     <w:pPr>
       <w:keepNext/>
       <w:keepLines/>
-      <w:spacing w:after="0" w:before="200"/>
+      <w:spacing w:before="200" w:after="0"/>
       <w:outlineLvl w:val="1"/>
     </w:pPr>
     <w:rPr>
-      <w:rFonts w:asciiTheme="majorHAnsi" w:cstheme="majorBidi" w:eastAsiaTheme="majorEastAsia" w:hAnsiTheme="majorHAnsi"/>
+      <w:rFonts w:asciiTheme="majorHAnsi" w:eastAsiaTheme="majorEastAsia" w:hAnsiTheme="majorHAnsi" w:cstheme="majorBidi"/>
       <w:b/>
       <w:bCs/>
-      <w:color w:themeColor="accent1" w:val="4F81BD"/>
+      <w:color w:val="4F81BD" w:themeColor="accent1"/>
       <w:sz w:val="28"/>
       <w:szCs w:val="28"/>
     </w:rPr>
   </w:style>
-  <w:style w:styleId="Heading3" w:type="paragraph">
+  <w:style w:type="paragraph" w:styleId="Heading3">
     <w:name w:val="Heading 3"/>
     <w:basedOn w:val="Normal"/>
     <w:next w:val="BodyText"/>
@@ -3667,19 +4820,19 @@
     <w:pPr>
       <w:keepNext/>
       <w:keepLines/>
-      <w:spacing w:after="0" w:before="200"/>
+      <w:spacing w:before="200" w:after="0"/>
       <w:outlineLvl w:val="2"/>
     </w:pPr>
     <w:rPr>
-      <w:rFonts w:asciiTheme="majorHAnsi" w:cstheme="majorBidi" w:eastAsiaTheme="majorEastAsia" w:hAnsiTheme="majorHAnsi"/>
+      <w:rFonts w:asciiTheme="majorHAnsi" w:eastAsiaTheme="majorEastAsia" w:hAnsiTheme="majorHAnsi" w:cstheme="majorBidi"/>
       <w:b/>
       <w:bCs/>
-      <w:color w:themeColor="accent1" w:val="4F81BD"/>
+      <w:color w:val="4F81BD" w:themeColor="accent1"/>
       <w:sz w:val="24"/>
       <w:szCs w:val="24"/>
     </w:rPr>
   </w:style>
-  <w:style w:styleId="Heading4" w:type="paragraph">
+  <w:style w:type="paragraph" w:styleId="Heading4">
     <w:name w:val="Heading 4"/>
     <w:basedOn w:val="Normal"/>
     <w:next w:val="BodyText"/>
@@ -3689,19 +4842,19 @@
     <w:pPr>
       <w:keepNext/>
       <w:keepLines/>
-      <w:spacing w:after="0" w:before="200"/>
+      <w:spacing w:before="200" w:after="0"/>
       <w:outlineLvl w:val="3"/>
     </w:pPr>
     <w:rPr>
-      <w:rFonts w:asciiTheme="majorHAnsi" w:cstheme="majorBidi" w:eastAsiaTheme="majorEastAsia" w:hAnsiTheme="majorHAnsi"/>
+      <w:rFonts w:asciiTheme="majorHAnsi" w:eastAsiaTheme="majorEastAsia" w:hAnsiTheme="majorHAnsi" w:cstheme="majorBidi"/>
+      <w:i/>
       <w:bCs/>
-      <w:i/>
-      <w:color w:themeColor="accent1" w:val="4F81BD"/>
+      <w:color w:val="4F81BD" w:themeColor="accent1"/>
       <w:sz w:val="24"/>
       <w:szCs w:val="24"/>
     </w:rPr>
   </w:style>
-  <w:style w:styleId="Heading5" w:type="paragraph">
+  <w:style w:type="paragraph" w:styleId="Heading5">
     <w:name w:val="Heading 5"/>
     <w:basedOn w:val="Normal"/>
     <w:next w:val="BodyText"/>
@@ -3711,18 +4864,18 @@
     <w:pPr>
       <w:keepNext/>
       <w:keepLines/>
-      <w:spacing w:after="0" w:before="200"/>
+      <w:spacing w:before="200" w:after="0"/>
       <w:outlineLvl w:val="4"/>
     </w:pPr>
     <w:rPr>
-      <w:rFonts w:asciiTheme="majorHAnsi" w:cstheme="majorBidi" w:eastAsiaTheme="majorEastAsia" w:hAnsiTheme="majorHAnsi"/>
+      <w:rFonts w:asciiTheme="majorHAnsi" w:eastAsiaTheme="majorEastAsia" w:hAnsiTheme="majorHAnsi" w:cstheme="majorBidi"/>
       <w:iCs/>
-      <w:color w:themeColor="accent1" w:val="4F81BD"/>
+      <w:color w:val="4F81BD" w:themeColor="accent1"/>
       <w:sz w:val="24"/>
       <w:szCs w:val="24"/>
     </w:rPr>
   </w:style>
-  <w:style w:styleId="Heading6" w:type="paragraph">
+  <w:style w:type="paragraph" w:styleId="Heading6">
     <w:name w:val="Heading 6"/>
     <w:basedOn w:val="Normal"/>
     <w:next w:val="BodyText"/>
@@ -3732,17 +4885,17 @@
     <w:pPr>
       <w:keepNext/>
       <w:keepLines/>
-      <w:spacing w:after="0" w:before="200"/>
+      <w:spacing w:before="200" w:after="0"/>
       <w:outlineLvl w:val="5"/>
     </w:pPr>
     <w:rPr>
-      <w:rFonts w:asciiTheme="majorHAnsi" w:cstheme="majorBidi" w:eastAsiaTheme="majorEastAsia" w:hAnsiTheme="majorHAnsi"/>
-      <w:color w:themeColor="accent1" w:val="4F81BD"/>
+      <w:rFonts w:asciiTheme="majorHAnsi" w:eastAsiaTheme="majorEastAsia" w:hAnsiTheme="majorHAnsi" w:cstheme="majorBidi"/>
+      <w:color w:val="4F81BD" w:themeColor="accent1"/>
       <w:sz w:val="24"/>
       <w:szCs w:val="24"/>
     </w:rPr>
   </w:style>
-  <w:style w:styleId="Heading7" w:type="paragraph">
+  <w:style w:type="paragraph" w:styleId="Heading7">
     <w:name w:val="Heading 7"/>
     <w:basedOn w:val="Normal"/>
     <w:next w:val="BodyText"/>
@@ -3752,17 +4905,17 @@
     <w:pPr>
       <w:keepNext/>
       <w:keepLines/>
-      <w:spacing w:after="0" w:before="200"/>
+      <w:spacing w:before="200" w:after="0"/>
       <w:outlineLvl w:val="6"/>
     </w:pPr>
     <w:rPr>
-      <w:rFonts w:asciiTheme="majorHAnsi" w:cstheme="majorBidi" w:eastAsiaTheme="majorEastAsia" w:hAnsiTheme="majorHAnsi"/>
-      <w:color w:themeColor="accent1" w:val="4F81BD"/>
+      <w:rFonts w:asciiTheme="majorHAnsi" w:eastAsiaTheme="majorEastAsia" w:hAnsiTheme="majorHAnsi" w:cstheme="majorBidi"/>
+      <w:color w:val="4F81BD" w:themeColor="accent1"/>
       <w:sz w:val="24"/>
       <w:szCs w:val="24"/>
     </w:rPr>
   </w:style>
-  <w:style w:styleId="Heading8" w:type="paragraph">
+  <w:style w:type="paragraph" w:styleId="Heading8">
     <w:name w:val="Heading 8"/>
     <w:basedOn w:val="Normal"/>
     <w:next w:val="BodyText"/>
@@ -3772,17 +4925,17 @@
     <w:pPr>
       <w:keepNext/>
       <w:keepLines/>
-      <w:spacing w:after="0" w:before="200"/>
+      <w:spacing w:before="200" w:after="0"/>
       <w:outlineLvl w:val="7"/>
     </w:pPr>
     <w:rPr>
-      <w:rFonts w:asciiTheme="majorHAnsi" w:cstheme="majorBidi" w:eastAsiaTheme="majorEastAsia" w:hAnsiTheme="majorHAnsi"/>
-      <w:color w:themeColor="accent1" w:val="4F81BD"/>
+      <w:rFonts w:asciiTheme="majorHAnsi" w:eastAsiaTheme="majorEastAsia" w:hAnsiTheme="majorHAnsi" w:cstheme="majorBidi"/>
+      <w:color w:val="4F81BD" w:themeColor="accent1"/>
       <w:sz w:val="24"/>
       <w:szCs w:val="24"/>
     </w:rPr>
   </w:style>
-  <w:style w:styleId="Heading9" w:type="paragraph">
+  <w:style w:type="paragraph" w:styleId="Heading9">
     <w:name w:val="Heading 9"/>
     <w:basedOn w:val="Normal"/>
     <w:next w:val="BodyText"/>
@@ -3792,17 +4945,17 @@
     <w:pPr>
       <w:keepNext/>
       <w:keepLines/>
-      <w:spacing w:after="0" w:before="200"/>
+      <w:spacing w:before="200" w:after="0"/>
       <w:outlineLvl w:val="8"/>
     </w:pPr>
     <w:rPr>
-      <w:rFonts w:asciiTheme="majorHAnsi" w:cstheme="majorBidi" w:eastAsiaTheme="majorEastAsia" w:hAnsiTheme="majorHAnsi"/>
-      <w:color w:themeColor="accent1" w:val="4F81BD"/>
+      <w:rFonts w:asciiTheme="majorHAnsi" w:eastAsiaTheme="majorEastAsia" w:hAnsiTheme="majorHAnsi" w:cstheme="majorBidi"/>
+      <w:color w:val="4F81BD" w:themeColor="accent1"/>
       <w:sz w:val="24"/>
       <w:szCs w:val="24"/>
     </w:rPr>
   </w:style>
-  <w:style w:styleId="BlockText" w:type="paragraph">
+  <w:style w:type="paragraph" w:styleId="BlockText">
     <w:name w:val="Block Text"/>
     <w:basedOn w:val="BodyText"/>
     <w:next w:val="BodyText"/>
@@ -3810,11 +4963,11 @@
     <w:unhideWhenUsed/>
     <w:qFormat/>
     <w:pPr>
-      <w:spacing w:after="100" w:before="100"/>
+      <w:spacing w:before="100" w:after="100"/>
       <w:ind w:firstLine="0" w:left="480" w:right="480"/>
     </w:pPr>
   </w:style>
-  <w:style w:styleId="FootnoteText" w:type="paragraph">
+  <w:style w:type="paragraph" w:styleId="FootnoteText">
     <w:name w:val="Footnote Text"/>
     <w:basedOn w:val="Normal"/>
     <w:next w:val="FootnoteText"/>
@@ -3822,55 +4975,28 @@
     <w:unhideWhenUsed/>
     <w:qFormat/>
   </w:style>
-  <w:style w:styleId="FootnoteBlockText" w:type="paragraph">
-    <w:name w:val="Footnote Block Text"/>
-    <w:basedOn w:val="Footnote Text"/>
-    <w:next w:val="Footnote Text"/>
-    <w:uiPriority w:val="9"/>
-    <w:unhideWhenUsed/>
-    <w:qFormat/>
-    <w:pPr>
-      <w:spacing w:after="100" w:before="100"/>
-      <w:ind w:firstLine="0" w:left="480" w:right="480"/>
-    </w:pPr>
-  </w:style>
-  <w:style w:default="1" w:styleId="DefaultParagraphFont" w:type="character">
+  <w:style w:type="character" w:default="1" w:styleId="DefaultParagraphFont">
     <w:name w:val="Default Paragraph Font"/>
     <w:semiHidden/>
     <w:unhideWhenUsed/>
   </w:style>
-  <w:style w:default="1" w:styleId="Table" w:type="table">
+  <w:style w:type="table" w:default="1" w:styleId="Table">
     <w:name w:val="Table"/>
     <w:basedOn w:val="TableNormal"/>
     <w:semiHidden/>
     <w:unhideWhenUsed/>
     <w:qFormat/>
     <w:tblPr>
-      <w:tblInd w:type="dxa" w:w="0"/>
+      <w:tblInd w:w="0" w:type="dxa"/>
       <w:tblCellMar>
-        <w:top w:type="dxa" w:w="0"/>
-        <w:left w:type="dxa" w:w="108"/>
-        <w:bottom w:type="dxa" w:w="0"/>
-        <w:right w:type="dxa" w:w="108"/>
+        <w:top w:w="0" w:type="dxa"/>
+        <w:left w:w="108" w:type="dxa"/>
+        <w:bottom w:w="0" w:type="dxa"/>
+        <w:right w:w="108" w:type="dxa"/>
       </w:tblCellMar>
     </w:tblPr>
-    <w:tblStylePr w:type="firstRow">
-      <w:tblPr>
-        <w:jc w:val="left"/>
-        <w:tblInd w:type="dxa" w:w="0"/>
-      </w:tblPr>
-      <w:trPr>
-        <w:jc w:val="left"/>
-      </w:trPr>
-      <w:tcPr>
-        <w:tcBorders>
-          <w:bottom w:val="single"/>
-        </w:tcBorders>
-        <w:vAlign w:val="bottom"/>
-      </w:tcPr>
-    </w:tblStylePr>
-  </w:style>
-  <w:style w:customStyle="1" w:styleId="DefinitionTerm" w:type="paragraph">
+  </w:style>
+  <w:style w:type="paragraph" w:customStyle="1" w:styleId="DefinitionTerm">
     <w:name w:val="Definition Term"/>
     <w:basedOn w:val="Normal"/>
     <w:next w:val="Definition"/>
@@ -3883,49 +5009,49 @@
       <w:b/>
     </w:rPr>
   </w:style>
-  <w:style w:customStyle="1" w:styleId="Definition" w:type="paragraph">
+  <w:style w:type="paragraph" w:customStyle="1" w:styleId="Definition">
     <w:name w:val="Definition"/>
     <w:basedOn w:val="Normal"/>
   </w:style>
-  <w:style w:styleId="Caption" w:type="paragraph">
+  <w:style w:type="paragraph" w:styleId="Caption">
     <w:name w:val="Caption"/>
     <w:basedOn w:val="Normal"/>
     <w:link w:val="BodyTextChar"/>
     <w:pPr>
-      <w:spacing w:after="120" w:before="0"/>
+      <w:spacing w:before="0" w:after="120"/>
     </w:pPr>
     <w:rPr>
       <w:i/>
     </w:rPr>
   </w:style>
-  <w:style w:customStyle="1" w:styleId="TableCaption" w:type="paragraph">
+  <w:style w:type="paragraph" w:customStyle="1" w:styleId="TableCaption">
     <w:name w:val="Table Caption"/>
     <w:basedOn w:val="Caption"/>
     <w:pPr>
       <w:keepNext/>
     </w:pPr>
   </w:style>
-  <w:style w:customStyle="1" w:styleId="ImageCaption" w:type="paragraph">
+  <w:style w:type="paragraph" w:customStyle="1" w:styleId="ImageCaption">
     <w:name w:val="Image Caption"/>
     <w:basedOn w:val="Caption"/>
   </w:style>
-  <w:style w:customStyle="1" w:styleId="Figure" w:type="paragraph">
+  <w:style w:type="paragraph" w:customStyle="1" w:styleId="Figure">
     <w:name w:val="Figure"/>
     <w:basedOn w:val="Normal"/>
   </w:style>
-  <w:style w:customStyle="1" w:styleId="CaptionedFigure" w:type="paragraph">
+  <w:style w:type="paragraph" w:customStyle="1" w:styleId="CaptionedFigure">
     <w:name w:val="Captioned Figure"/>
     <w:basedOn w:val="Figure"/>
     <w:pPr>
       <w:keepNext/>
     </w:pPr>
   </w:style>
-  <w:style w:customStyle="1" w:styleId="BodyTextChar" w:type="character">
+  <w:style w:type="character" w:customStyle="1" w:styleId="BodyTextChar">
     <w:name w:val="Body Text Char"/>
     <w:basedOn w:val="DefaultParagraphFont"/>
     <w:link w:val="BodyText"/>
   </w:style>
-  <w:style w:customStyle="1" w:styleId="VerbatimChar" w:type="character">
+  <w:style w:type="character" w:customStyle="1" w:styleId="VerbatimChar">
     <w:name w:val="Verbatim Char"/>
     <w:basedOn w:val="BodyTextChar"/>
     <w:rPr>
@@ -3933,25 +5059,21 @@
       <w:sz w:val="22"/>
     </w:rPr>
   </w:style>
-  <w:style w:customStyle="1" w:styleId="SectionNumber" w:type="character">
-    <w:name w:val="Section Number"/>
-    <w:basedOn w:val="BodyTextChar"/>
-  </w:style>
-  <w:style w:styleId="FootnoteReference" w:type="character">
+  <w:style w:type="character" w:styleId="FootnoteReference">
     <w:name w:val="Footnote Reference"/>
     <w:basedOn w:val="BodyTextChar"/>
     <w:rPr>
       <w:vertAlign w:val="superscript"/>
     </w:rPr>
   </w:style>
-  <w:style w:styleId="Hyperlink" w:type="character">
+  <w:style w:type="character" w:styleId="Hyperlink">
     <w:name w:val="Hyperlink"/>
     <w:basedOn w:val="BodyTextChar"/>
     <w:rPr>
-      <w:color w:themeColor="accent1" w:val="4F81BD"/>
+      <w:color w:val="4F81BD" w:themeColor="accent1"/>
     </w:rPr>
   </w:style>
-  <w:style w:styleId="TOCHeading" w:type="paragraph">
+  <w:style w:type="paragraph" w:styleId="TOCHeading">
     <w:name w:val="TOC Heading"/>
     <w:basedOn w:val="Heading1"/>
     <w:next w:val="BodyText"/>
@@ -3963,10 +5085,10 @@
       <w:outlineLvl w:val="9"/>
     </w:pPr>
     <w:rPr>
-      <w:rFonts w:asciiTheme="majorHAnsi" w:cstheme="majorBidi" w:eastAsiaTheme="majorEastAsia" w:hAnsiTheme="majorHAnsi"/>
+      <w:rFonts w:asciiTheme="majorHAnsi" w:eastAsiaTheme="majorEastAsia" w:hAnsiTheme="majorHAnsi" w:cstheme="majorBidi"/>
       <w:b w:val="0"/>
       <w:bCs w:val="0"/>
-      <w:color w:themeColor="accent1" w:themeShade="BF" w:val="365F91"/>
+      <w:color w:val="365F91" w:themeColor="accent1" w:themeShade="BF"/>
     </w:rPr>
   </w:style>
   <w:style w:type="paragraph" w:customStyle="1" w:styleId="SourceCode">
@@ -3981,8 +5103,8 @@
     <w:name w:val="KeywordTok"/>
     <w:basedOn w:val="VerbatimChar"/>
     <w:rPr>
+      <w:color w:val="007020"/>
       <w:b/>
-      <w:color w:val="007020"/>
     </w:rPr>
   </w:style>
   <w:style w:type="character" w:customStyle="1" w:styleId="DataTypeTok">
@@ -4058,43 +5180,40 @@
   <w:style w:type="character" w:customStyle="1" w:styleId="ImportTok">
     <w:name w:val="ImportTok"/>
     <w:basedOn w:val="VerbatimChar"/>
-    <w:rPr>
-      <w:b/>
-      <w:color w:val="008000"/>
-    </w:rPr>
+    <w:rPr/>
   </w:style>
   <w:style w:type="character" w:customStyle="1" w:styleId="CommentTok">
     <w:name w:val="CommentTok"/>
     <w:basedOn w:val="VerbatimChar"/>
     <w:rPr>
+      <w:color w:val="60a0b0"/>
       <w:i/>
-      <w:color w:val="60a0b0"/>
     </w:rPr>
   </w:style>
   <w:style w:type="character" w:customStyle="1" w:styleId="DocumentationTok">
     <w:name w:val="DocumentationTok"/>
     <w:basedOn w:val="VerbatimChar"/>
     <w:rPr>
+      <w:color w:val="ba2121"/>
       <w:i/>
-      <w:color w:val="ba2121"/>
     </w:rPr>
   </w:style>
   <w:style w:type="character" w:customStyle="1" w:styleId="AnnotationTok">
     <w:name w:val="AnnotationTok"/>
     <w:basedOn w:val="VerbatimChar"/>
     <w:rPr>
+      <w:color w:val="60a0b0"/>
       <w:b/>
       <w:i/>
-      <w:color w:val="60a0b0"/>
     </w:rPr>
   </w:style>
   <w:style w:type="character" w:customStyle="1" w:styleId="CommentVarTok">
     <w:name w:val="CommentVarTok"/>
     <w:basedOn w:val="VerbatimChar"/>
     <w:rPr>
+      <w:color w:val="60a0b0"/>
       <w:b/>
       <w:i/>
-      <w:color w:val="60a0b0"/>
     </w:rPr>
   </w:style>
   <w:style w:type="character" w:customStyle="1" w:styleId="OtherTok">
@@ -4122,8 +5241,8 @@
     <w:name w:val="ControlFlowTok"/>
     <w:basedOn w:val="VerbatimChar"/>
     <w:rPr>
+      <w:color w:val="007020"/>
       <w:b/>
-      <w:color w:val="007020"/>
     </w:rPr>
   </w:style>
   <w:style w:type="character" w:customStyle="1" w:styleId="OperatorTok">
@@ -4136,9 +5255,7 @@
   <w:style w:type="character" w:customStyle="1" w:styleId="BuiltInTok">
     <w:name w:val="BuiltInTok"/>
     <w:basedOn w:val="VerbatimChar"/>
-    <w:rPr>
-      <w:color w:val="008000"/>
-    </w:rPr>
+    <w:rPr/>
   </w:style>
   <w:style w:type="character" w:customStyle="1" w:styleId="ExtensionTok">
     <w:name w:val="ExtensionTok"/>
@@ -4168,34 +5285,34 @@
     <w:name w:val="InformationTok"/>
     <w:basedOn w:val="VerbatimChar"/>
     <w:rPr>
+      <w:color w:val="60a0b0"/>
       <w:b/>
       <w:i/>
-      <w:color w:val="60a0b0"/>
     </w:rPr>
   </w:style>
   <w:style w:type="character" w:customStyle="1" w:styleId="WarningTok">
     <w:name w:val="WarningTok"/>
     <w:basedOn w:val="VerbatimChar"/>
     <w:rPr>
+      <w:color w:val="60a0b0"/>
       <w:b/>
       <w:i/>
-      <w:color w:val="60a0b0"/>
     </w:rPr>
   </w:style>
   <w:style w:type="character" w:customStyle="1" w:styleId="AlertTok">
     <w:name w:val="AlertTok"/>
     <w:basedOn w:val="VerbatimChar"/>
     <w:rPr>
+      <w:color w:val="ff0000"/>
       <w:b/>
-      <w:color w:val="ff0000"/>
     </w:rPr>
   </w:style>
   <w:style w:type="character" w:customStyle="1" w:styleId="ErrorTok">
     <w:name w:val="ErrorTok"/>
     <w:basedOn w:val="VerbatimChar"/>
     <w:rPr>
+      <w:color w:val="ff0000"/>
       <w:b/>
-      <w:color w:val="ff0000"/>
     </w:rPr>
   </w:style>
   <w:style w:type="character" w:customStyle="1" w:styleId="NormalTok">

</xml_diff>